<commit_message>
historical crypto data working
</commit_message>
<xml_diff>
--- a/DSC510 - Homework 2.docx
+++ b/DSC510 - Homework 2.docx
@@ -6,14 +6,18 @@
       <w:pPr>
         <w:pStyle w:val="NormalWeb"/>
         <w:rPr>
-          <w:rFonts w:ascii="TimesNewRomanPSMT" w:hAnsi="TimesNewRomanPSMT"/>
+          <w:rFonts w:asciiTheme="minorHAnsi" w:hAnsiTheme="minorHAnsi" w:cstheme="minorHAnsi"/>
           <w:color w:val="000000" w:themeColor="text1"/>
-        </w:rPr>
-      </w:pPr>
-      <w:r>
-        <w:rPr>
-          <w:rFonts w:ascii="TimesNewRomanPSMT" w:hAnsi="TimesNewRomanPSMT"/>
+          <w:sz w:val="20"/>
+          <w:szCs w:val="20"/>
+        </w:rPr>
+      </w:pPr>
+      <w:r>
+        <w:rPr>
+          <w:rFonts w:asciiTheme="minorHAnsi" w:hAnsiTheme="minorHAnsi" w:cstheme="minorHAnsi"/>
           <w:color w:val="000000" w:themeColor="text1"/>
+          <w:sz w:val="20"/>
+          <w:szCs w:val="20"/>
         </w:rPr>
         <w:t>Todd Gavin</w:t>
       </w:r>
@@ -21,468 +25,25 @@
     <w:p>
       <w:pPr>
         <w:pStyle w:val="NormalWeb"/>
-        <w:rPr>
-          <w:rFonts w:ascii="TimesNewRomanPSMT" w:hAnsi="TimesNewRomanPSMT"/>
-          <w:color w:val="000000" w:themeColor="text1"/>
-        </w:rPr>
-      </w:pPr>
-      <w:r>
-        <w:rPr>
-          <w:rFonts w:ascii="TimesNewRomanPSMT" w:hAnsi="TimesNewRomanPSMT"/>
-          <w:color w:val="000000" w:themeColor="text1"/>
-        </w:rPr>
-        <w:t>DSCI510</w:t>
-      </w:r>
-    </w:p>
-    <w:p>
-      <w:pPr>
-        <w:pStyle w:val="NormalWeb"/>
-        <w:rPr>
-          <w:rFonts w:ascii="TimesNewRomanPSMT" w:hAnsi="TimesNewRomanPSMT"/>
-          <w:color w:val="000000" w:themeColor="text1"/>
-        </w:rPr>
-      </w:pPr>
-      <w:r>
-        <w:rPr>
-          <w:rFonts w:ascii="TimesNewRomanPSMT" w:hAnsi="TimesNewRomanPSMT"/>
-          <w:color w:val="000000" w:themeColor="text1"/>
-        </w:rPr>
-        <w:t>18 November 2022</w:t>
-      </w:r>
-    </w:p>
-    <w:p>
-      <w:pPr>
-        <w:pStyle w:val="NormalWeb"/>
-        <w:rPr>
-          <w:rFonts w:ascii="TimesNewRomanPSMT" w:hAnsi="TimesNewRomanPSMT"/>
+        <w:shd w:val="clear" w:color="auto" w:fill="FFFFFF"/>
+        <w:jc w:val="center"/>
+        <w:rPr>
+          <w:rFonts w:asciiTheme="minorHAnsi" w:hAnsiTheme="minorHAnsi" w:cstheme="minorHAnsi"/>
           <w:b/>
           <w:bCs/>
-          <w:color w:val="000000" w:themeColor="text1"/>
-        </w:rPr>
-      </w:pPr>
-      <w:r>
-        <w:rPr>
-          <w:rFonts w:ascii="TimesNewRomanPSMT" w:hAnsi="TimesNewRomanPSMT"/>
+          <w:sz w:val="20"/>
+          <w:szCs w:val="20"/>
+        </w:rPr>
+      </w:pPr>
+      <w:r>
+        <w:rPr>
+          <w:rFonts w:asciiTheme="minorHAnsi" w:hAnsiTheme="minorHAnsi" w:cstheme="minorHAnsi"/>
           <w:b/>
           <w:bCs/>
-          <w:color w:val="000000" w:themeColor="text1"/>
-        </w:rPr>
-        <w:t>Ideas:</w:t>
-      </w:r>
-    </w:p>
-    <w:p>
-      <w:pPr>
-        <w:pStyle w:val="NormalWeb"/>
-        <w:numPr>
-          <w:ilvl w:val="0"/>
-          <w:numId w:val="6"/>
-        </w:numPr>
-        <w:rPr>
-          <w:rFonts w:ascii="TimesNewRomanPSMT" w:hAnsi="TimesNewRomanPSMT"/>
-          <w:color w:val="000000" w:themeColor="text1"/>
-        </w:rPr>
-      </w:pPr>
-      <w:r>
-        <w:rPr>
-          <w:rFonts w:ascii="TimesNewRomanPSMT" w:hAnsi="TimesNewRomanPSMT"/>
-          <w:color w:val="000000" w:themeColor="text1"/>
-        </w:rPr>
-        <w:t>How weather affects global food supplies</w:t>
-      </w:r>
-      <w:r>
-        <w:rPr>
-          <w:rFonts w:ascii="TimesNewRomanPSMT" w:hAnsi="TimesNewRomanPSMT"/>
-          <w:color w:val="000000" w:themeColor="text1"/>
-        </w:rPr>
-        <w:t>?</w:t>
-      </w:r>
-    </w:p>
-    <w:p>
-      <w:pPr>
-        <w:pStyle w:val="NormalWeb"/>
-        <w:numPr>
-          <w:ilvl w:val="0"/>
-          <w:numId w:val="6"/>
-        </w:numPr>
-        <w:rPr>
-          <w:rFonts w:ascii="TimesNewRomanPSMT" w:hAnsi="TimesNewRomanPSMT"/>
-          <w:color w:val="000000" w:themeColor="text1"/>
-        </w:rPr>
-      </w:pPr>
-      <w:r>
-        <w:rPr>
-          <w:rFonts w:ascii="TimesNewRomanPSMT" w:hAnsi="TimesNewRomanPSMT"/>
-          <w:color w:val="000000" w:themeColor="text1"/>
-        </w:rPr>
-        <w:t>How sentiment on crypto twitter influences crypto currency prices</w:t>
-      </w:r>
-      <w:r>
-        <w:rPr>
-          <w:rFonts w:ascii="TimesNewRomanPSMT" w:hAnsi="TimesNewRomanPSMT"/>
-          <w:color w:val="000000" w:themeColor="text1"/>
-        </w:rPr>
-        <w:t>?</w:t>
-      </w:r>
-    </w:p>
-    <w:p>
-      <w:pPr>
-        <w:pStyle w:val="NormalWeb"/>
-        <w:numPr>
-          <w:ilvl w:val="0"/>
-          <w:numId w:val="6"/>
-        </w:numPr>
-        <w:rPr>
-          <w:rFonts w:ascii="TimesNewRomanPSMT" w:hAnsi="TimesNewRomanPSMT"/>
-          <w:color w:val="000000" w:themeColor="text1"/>
-        </w:rPr>
-      </w:pPr>
-      <w:r>
-        <w:rPr>
-          <w:rFonts w:ascii="TimesNewRomanPSMT" w:hAnsi="TimesNewRomanPSMT"/>
-          <w:color w:val="000000" w:themeColor="text1"/>
-        </w:rPr>
-        <w:t>Forest Fire Prediction</w:t>
-      </w:r>
-    </w:p>
-    <w:p>
-      <w:pPr>
-        <w:pStyle w:val="NormalWeb"/>
-        <w:numPr>
-          <w:ilvl w:val="0"/>
-          <w:numId w:val="6"/>
-        </w:numPr>
-        <w:rPr>
-          <w:rFonts w:ascii="TimesNewRomanPSMT" w:hAnsi="TimesNewRomanPSMT"/>
-          <w:color w:val="000000" w:themeColor="text1"/>
-        </w:rPr>
-      </w:pPr>
-      <w:r>
-        <w:rPr>
-          <w:rFonts w:ascii="TimesNewRomanPSMT" w:hAnsi="TimesNewRomanPSMT"/>
-          <w:color w:val="000000" w:themeColor="text1"/>
-        </w:rPr>
-        <w:t>How do the trades of major crypto wallets influence crypto currency prices?</w:t>
-      </w:r>
-    </w:p>
-    <w:p>
-      <w:pPr>
-        <w:pStyle w:val="NormalWeb"/>
-        <w:numPr>
-          <w:ilvl w:val="1"/>
-          <w:numId w:val="6"/>
-        </w:numPr>
-        <w:rPr>
-          <w:rFonts w:ascii="TimesNewRomanPSMT" w:hAnsi="TimesNewRomanPSMT"/>
-          <w:color w:val="000000" w:themeColor="text1"/>
-        </w:rPr>
-      </w:pPr>
-      <w:r>
-        <w:rPr>
-          <w:rFonts w:ascii="TimesNewRomanPSMT" w:hAnsi="TimesNewRomanPSMT"/>
-          <w:color w:val="000000" w:themeColor="text1"/>
-        </w:rPr>
-        <w:t>Can the trades of major crypto wallets be used as an indicator for major crypto currency price actions?</w:t>
-      </w:r>
-    </w:p>
-    <w:p>
-      <w:pPr>
-        <w:pStyle w:val="NormalWeb"/>
-        <w:numPr>
-          <w:ilvl w:val="0"/>
-          <w:numId w:val="6"/>
-        </w:numPr>
-        <w:rPr>
-          <w:rFonts w:ascii="TimesNewRomanPSMT" w:hAnsi="TimesNewRomanPSMT"/>
-          <w:color w:val="000000" w:themeColor="text1"/>
-        </w:rPr>
-      </w:pPr>
-      <w:r>
-        <w:rPr>
-          <w:rFonts w:ascii="TimesNewRomanPSMT" w:hAnsi="TimesNewRomanPSMT"/>
-          <w:color w:val="000000" w:themeColor="text1"/>
-        </w:rPr>
-        <w:t>How do the trades of U.S. politicians influence stock market prices?</w:t>
-      </w:r>
-    </w:p>
-    <w:p>
-      <w:pPr>
-        <w:pStyle w:val="NormalWeb"/>
-        <w:numPr>
-          <w:ilvl w:val="1"/>
-          <w:numId w:val="6"/>
-        </w:numPr>
-        <w:rPr>
-          <w:rFonts w:ascii="TimesNewRomanPSMT" w:hAnsi="TimesNewRomanPSMT"/>
-          <w:color w:val="000000" w:themeColor="text1"/>
-        </w:rPr>
-      </w:pPr>
-      <w:r>
-        <w:rPr>
-          <w:rFonts w:ascii="TimesNewRomanPSMT" w:hAnsi="TimesNewRomanPSMT"/>
-          <w:color w:val="000000" w:themeColor="text1"/>
-        </w:rPr>
-        <w:t>Can the trades of U.S. politicians be used as an indicator for major stock market price actions?</w:t>
-      </w:r>
-    </w:p>
-    <w:p>
-      <w:pPr>
-        <w:pStyle w:val="NormalWeb"/>
-        <w:numPr>
-          <w:ilvl w:val="0"/>
-          <w:numId w:val="6"/>
-        </w:numPr>
-        <w:rPr>
-          <w:rFonts w:ascii="TimesNewRomanPSMT" w:hAnsi="TimesNewRomanPSMT"/>
-          <w:color w:val="000000" w:themeColor="text1"/>
-        </w:rPr>
-      </w:pPr>
-      <w:r>
-        <w:rPr>
-          <w:rFonts w:ascii="TimesNewRomanPSMT" w:hAnsi="TimesNewRomanPSMT"/>
-          <w:color w:val="000000" w:themeColor="text1"/>
-        </w:rPr>
-        <w:t>How does crypto twitter sentiment affect the prices of major NFT collections?</w:t>
-      </w:r>
-    </w:p>
-    <w:p>
-      <w:pPr>
-        <w:pStyle w:val="NormalWeb"/>
-        <w:rPr>
-          <w:rFonts w:ascii="TimesNewRomanPSMT" w:hAnsi="TimesNewRomanPSMT"/>
-          <w:b/>
-          <w:bCs/>
-          <w:color w:val="000000" w:themeColor="text1"/>
-        </w:rPr>
-      </w:pPr>
-      <w:r>
-        <w:rPr>
-          <w:rFonts w:ascii="TimesNewRomanPSMT" w:hAnsi="TimesNewRomanPSMT"/>
-          <w:b/>
-          <w:bCs/>
-          <w:color w:val="000000" w:themeColor="text1"/>
-        </w:rPr>
-        <w:t>APIs:</w:t>
-      </w:r>
-    </w:p>
-    <w:p>
-      <w:pPr>
-        <w:pStyle w:val="NormalWeb"/>
-        <w:numPr>
-          <w:ilvl w:val="0"/>
-          <w:numId w:val="6"/>
-        </w:numPr>
-        <w:rPr>
-          <w:rFonts w:ascii="TimesNewRomanPSMT" w:hAnsi="TimesNewRomanPSMT"/>
-          <w:color w:val="000000" w:themeColor="text1"/>
-        </w:rPr>
-      </w:pPr>
-      <w:proofErr w:type="spellStart"/>
-      <w:r>
-        <w:rPr>
-          <w:rFonts w:ascii="TimesNewRomanPSMT" w:hAnsi="TimesNewRomanPSMT"/>
-          <w:color w:val="000000" w:themeColor="text1"/>
-        </w:rPr>
-        <w:t>Etherscan</w:t>
-      </w:r>
-      <w:proofErr w:type="spellEnd"/>
-      <w:r>
-        <w:rPr>
-          <w:rFonts w:ascii="TimesNewRomanPSMT" w:hAnsi="TimesNewRomanPSMT"/>
-          <w:color w:val="000000" w:themeColor="text1"/>
-        </w:rPr>
-        <w:t xml:space="preserve"> API – get transactions for a particulate wallet address</w:t>
-      </w:r>
-    </w:p>
-    <w:p>
-      <w:pPr>
-        <w:pStyle w:val="NormalWeb"/>
-        <w:numPr>
-          <w:ilvl w:val="0"/>
-          <w:numId w:val="6"/>
-        </w:numPr>
-        <w:rPr>
-          <w:rFonts w:ascii="TimesNewRomanPSMT" w:hAnsi="TimesNewRomanPSMT"/>
-          <w:color w:val="000000" w:themeColor="text1"/>
-        </w:rPr>
-      </w:pPr>
-      <w:proofErr w:type="spellStart"/>
-      <w:r>
-        <w:rPr>
-          <w:rFonts w:ascii="TimesNewRomanPSMT" w:hAnsi="TimesNewRomanPSMT"/>
-          <w:color w:val="000000" w:themeColor="text1"/>
-        </w:rPr>
-        <w:t>CoinMarketCap</w:t>
-      </w:r>
-      <w:proofErr w:type="spellEnd"/>
-      <w:r>
-        <w:rPr>
-          <w:rFonts w:ascii="TimesNewRomanPSMT" w:hAnsi="TimesNewRomanPSMT"/>
-          <w:color w:val="000000" w:themeColor="text1"/>
-        </w:rPr>
-        <w:t xml:space="preserve"> API </w:t>
-      </w:r>
-      <w:r>
-        <w:rPr>
-          <w:rFonts w:ascii="TimesNewRomanPSMT" w:hAnsi="TimesNewRomanPSMT"/>
-          <w:color w:val="000000" w:themeColor="text1"/>
-        </w:rPr>
-        <w:t>–</w:t>
-      </w:r>
-      <w:r>
-        <w:rPr>
-          <w:rFonts w:ascii="TimesNewRomanPSMT" w:hAnsi="TimesNewRomanPSMT"/>
-          <w:color w:val="000000" w:themeColor="text1"/>
-        </w:rPr>
-        <w:t xml:space="preserve"> </w:t>
-      </w:r>
-      <w:r>
-        <w:rPr>
-          <w:rFonts w:ascii="TimesNewRomanPSMT" w:hAnsi="TimesNewRomanPSMT"/>
-          <w:color w:val="000000" w:themeColor="text1"/>
-        </w:rPr>
-        <w:t xml:space="preserve">get current </w:t>
-      </w:r>
-      <w:r>
-        <w:rPr>
-          <w:rFonts w:ascii="TimesNewRomanPSMT" w:hAnsi="TimesNewRomanPSMT"/>
-          <w:color w:val="000000" w:themeColor="text1"/>
-        </w:rPr>
-        <w:t xml:space="preserve">and </w:t>
-      </w:r>
-      <w:r>
-        <w:rPr>
-          <w:rFonts w:ascii="TimesNewRomanPSMT" w:hAnsi="TimesNewRomanPSMT"/>
-          <w:color w:val="000000" w:themeColor="text1"/>
-        </w:rPr>
-        <w:t xml:space="preserve">historical cryptocurrency </w:t>
-      </w:r>
-      <w:r>
-        <w:rPr>
-          <w:rFonts w:ascii="TimesNewRomanPSMT" w:hAnsi="TimesNewRomanPSMT"/>
-          <w:color w:val="000000" w:themeColor="text1"/>
-        </w:rPr>
-        <w:t>price data</w:t>
-      </w:r>
-    </w:p>
-    <w:p>
-      <w:pPr>
-        <w:pStyle w:val="NormalWeb"/>
-        <w:shd w:val="clear" w:color="auto" w:fill="FFFFFF"/>
-      </w:pPr>
-      <w:r>
-        <w:rPr>
-          <w:rFonts w:ascii="TimesNewRomanPS" w:hAnsi="TimesNewRomanPS"/>
-          <w:b/>
-          <w:bCs/>
-          <w:sz w:val="32"/>
-          <w:szCs w:val="32"/>
-        </w:rPr>
-        <w:t xml:space="preserve">DSCI 510: Principles of Programming for Data Science </w:t>
-      </w:r>
-    </w:p>
-    <w:p>
-      <w:pPr>
-        <w:pStyle w:val="NormalWeb"/>
-        <w:shd w:val="clear" w:color="auto" w:fill="FFFFFF"/>
-      </w:pPr>
-      <w:r>
-        <w:rPr>
-          <w:rFonts w:ascii="TimesNewRomanPSMT" w:hAnsi="TimesNewRomanPSMT"/>
-          <w:sz w:val="28"/>
-          <w:szCs w:val="28"/>
-        </w:rPr>
-        <w:t>Fall 2022 Homework 2</w:t>
-      </w:r>
-      <w:r>
-        <w:rPr>
-          <w:rFonts w:ascii="TimesNewRomanPSMT" w:hAnsi="TimesNewRomanPSMT"/>
-          <w:sz w:val="28"/>
-          <w:szCs w:val="28"/>
-        </w:rPr>
-        <w:br/>
-        <w:t xml:space="preserve">Plan for Final Project </w:t>
-      </w:r>
-      <w:r>
-        <w:rPr>
-          <w:rFonts w:ascii="TimesNewRomanPS" w:hAnsi="TimesNewRomanPS"/>
-          <w:b/>
-          <w:bCs/>
-          <w:sz w:val="28"/>
-          <w:szCs w:val="28"/>
-        </w:rPr>
-        <w:t xml:space="preserve">Due: 11/18/2022 23:59 PM PT </w:t>
-      </w:r>
-    </w:p>
-    <w:p>
-      <w:pPr>
-        <w:pStyle w:val="NormalWeb"/>
-        <w:numPr>
-          <w:ilvl w:val="0"/>
-          <w:numId w:val="1"/>
-        </w:numPr>
-        <w:shd w:val="clear" w:color="auto" w:fill="FFFFFF"/>
-      </w:pPr>
-      <w:r>
-        <w:rPr>
-          <w:rFonts w:ascii="TimesNewRomanPSMT" w:hAnsi="TimesNewRomanPSMT"/>
-          <w:sz w:val="28"/>
-          <w:szCs w:val="28"/>
-        </w:rPr>
-        <w:t xml:space="preserve">Please submit a PDF file answering the following 3 questions. </w:t>
-      </w:r>
-    </w:p>
-    <w:p>
-      <w:pPr>
-        <w:pStyle w:val="NormalWeb"/>
-        <w:numPr>
-          <w:ilvl w:val="0"/>
-          <w:numId w:val="1"/>
-        </w:numPr>
-        <w:shd w:val="clear" w:color="auto" w:fill="FFFFFF"/>
-      </w:pPr>
-      <w:r>
-        <w:rPr>
-          <w:rFonts w:ascii="TimesNewRomanPSMT" w:hAnsi="TimesNewRomanPSMT"/>
-          <w:sz w:val="28"/>
-          <w:szCs w:val="28"/>
-        </w:rPr>
-        <w:t xml:space="preserve">Please be concise and informative. </w:t>
-      </w:r>
-    </w:p>
-    <w:p>
-      <w:pPr>
-        <w:pStyle w:val="NormalWeb"/>
-        <w:numPr>
-          <w:ilvl w:val="0"/>
-          <w:numId w:val="1"/>
-        </w:numPr>
-        <w:shd w:val="clear" w:color="auto" w:fill="FFFFFF"/>
-      </w:pPr>
-      <w:r>
-        <w:rPr>
-          <w:rFonts w:ascii="TimesNewRomanPSMT" w:hAnsi="TimesNewRomanPSMT"/>
-          <w:sz w:val="28"/>
-          <w:szCs w:val="28"/>
-        </w:rPr>
-        <w:t xml:space="preserve">Use of bullet points is encouraged. </w:t>
-      </w:r>
-    </w:p>
-    <w:p>
-      <w:pPr>
-        <w:pStyle w:val="NormalWeb"/>
-        <w:numPr>
-          <w:ilvl w:val="0"/>
-          <w:numId w:val="1"/>
-        </w:numPr>
-        <w:shd w:val="clear" w:color="auto" w:fill="FFFFFF"/>
-      </w:pPr>
-      <w:r>
-        <w:rPr>
-          <w:rFonts w:ascii="TimesNewRomanPSMT" w:hAnsi="TimesNewRomanPSMT"/>
-          <w:sz w:val="28"/>
-          <w:szCs w:val="28"/>
-        </w:rPr>
-        <w:t xml:space="preserve">No more than 1 page. </w:t>
+          <w:sz w:val="20"/>
+          <w:szCs w:val="20"/>
+        </w:rPr>
+        <w:t>Homework #2 – Final Project Proposal</w:t>
       </w:r>
     </w:p>
     <w:p>
@@ -493,19 +54,134 @@
           <w:numId w:val="2"/>
         </w:numPr>
         <w:shd w:val="clear" w:color="auto" w:fill="FFFFFF"/>
-        <w:rPr>
-          <w:rFonts w:ascii="TimesNewRomanPSMT" w:hAnsi="TimesNewRomanPSMT"/>
-          <w:sz w:val="28"/>
-          <w:szCs w:val="28"/>
-        </w:rPr>
-      </w:pPr>
-      <w:r>
-        <w:rPr>
-          <w:rFonts w:ascii="TimesNewRomanPSMT" w:hAnsi="TimesNewRomanPSMT"/>
-          <w:sz w:val="28"/>
-          <w:szCs w:val="28"/>
+        <w:tabs>
+          <w:tab w:val="clear" w:pos="720"/>
+          <w:tab w:val="num" w:pos="360"/>
+        </w:tabs>
+        <w:ind w:left="360"/>
+        <w:rPr>
+          <w:rFonts w:asciiTheme="minorHAnsi" w:hAnsiTheme="minorHAnsi" w:cstheme="minorHAnsi"/>
+          <w:b/>
+          <w:bCs/>
+          <w:sz w:val="20"/>
+          <w:szCs w:val="20"/>
+          <w:u w:val="single"/>
+        </w:rPr>
+      </w:pPr>
+      <w:r>
+        <w:rPr>
+          <w:rFonts w:asciiTheme="minorHAnsi" w:hAnsiTheme="minorHAnsi" w:cstheme="minorHAnsi"/>
+          <w:b/>
+          <w:bCs/>
+          <w:sz w:val="20"/>
+          <w:szCs w:val="20"/>
+          <w:u w:val="single"/>
         </w:rPr>
         <w:t xml:space="preserve">What’s the name of your final project? Please describe it as a research question and provide a short description [5 points] </w:t>
+      </w:r>
+    </w:p>
+    <w:p>
+      <w:pPr>
+        <w:pStyle w:val="NormalWeb"/>
+        <w:ind w:left="360"/>
+        <w:rPr>
+          <w:rFonts w:asciiTheme="minorHAnsi" w:hAnsiTheme="minorHAnsi" w:cstheme="minorHAnsi"/>
+          <w:b/>
+          <w:bCs/>
+          <w:color w:val="000000" w:themeColor="text1"/>
+          <w:sz w:val="20"/>
+          <w:szCs w:val="20"/>
+        </w:rPr>
+      </w:pPr>
+      <w:r>
+        <w:rPr>
+          <w:rFonts w:asciiTheme="minorHAnsi" w:hAnsiTheme="minorHAnsi" w:cstheme="minorHAnsi"/>
+          <w:b/>
+          <w:bCs/>
+          <w:color w:val="000000" w:themeColor="text1"/>
+          <w:sz w:val="20"/>
+          <w:szCs w:val="20"/>
+        </w:rPr>
+        <w:t xml:space="preserve">Can the timing and volume Ethereum trades of major cryptocurrency wallets be used as an indicator for major price actions of the Ethereum </w:t>
+      </w:r>
+      <w:r>
+        <w:rPr>
+          <w:rFonts w:asciiTheme="minorHAnsi" w:hAnsiTheme="minorHAnsi" w:cstheme="minorHAnsi"/>
+          <w:b/>
+          <w:bCs/>
+          <w:color w:val="000000" w:themeColor="text1"/>
+          <w:sz w:val="20"/>
+          <w:szCs w:val="20"/>
+        </w:rPr>
+        <w:t>cryptocurrency</w:t>
+      </w:r>
+      <w:r>
+        <w:rPr>
+          <w:rFonts w:asciiTheme="minorHAnsi" w:hAnsiTheme="minorHAnsi" w:cstheme="minorHAnsi"/>
+          <w:b/>
+          <w:bCs/>
+          <w:color w:val="000000" w:themeColor="text1"/>
+          <w:sz w:val="20"/>
+          <w:szCs w:val="20"/>
+        </w:rPr>
+        <w:t>?</w:t>
+      </w:r>
+    </w:p>
+    <w:p>
+      <w:pPr>
+        <w:pStyle w:val="NormalWeb"/>
+        <w:ind w:left="360"/>
+        <w:rPr>
+          <w:rFonts w:asciiTheme="minorHAnsi" w:hAnsiTheme="minorHAnsi" w:cstheme="minorHAnsi"/>
+          <w:color w:val="000000" w:themeColor="text1"/>
+          <w:sz w:val="20"/>
+          <w:szCs w:val="20"/>
+        </w:rPr>
+      </w:pPr>
+      <w:r>
+        <w:rPr>
+          <w:rFonts w:asciiTheme="minorHAnsi" w:hAnsiTheme="minorHAnsi" w:cstheme="minorHAnsi"/>
+          <w:color w:val="000000" w:themeColor="text1"/>
+          <w:sz w:val="20"/>
+          <w:szCs w:val="20"/>
+        </w:rPr>
+        <w:t>It is assumed that major cryptocurrency wallets</w:t>
+      </w:r>
+      <w:r>
+        <w:rPr>
+          <w:rFonts w:asciiTheme="minorHAnsi" w:hAnsiTheme="minorHAnsi" w:cstheme="minorHAnsi"/>
+          <w:color w:val="000000" w:themeColor="text1"/>
+          <w:sz w:val="20"/>
+          <w:szCs w:val="20"/>
+        </w:rPr>
+        <w:t xml:space="preserve"> have alpha information that gives them an “edge” or “advantage” when determining the future price of the Ethereum cryptocurrency. Therefore, they may have the ability to perform Ethereum trades with a greater success rate of being profitable. This project aims to analyze how the timing and volume of Ethereum trades (buys and sells) from major cryptocurrency wallets correlates with major price actions (up or down movement) of the Ethereum cryptocurrency. For example, these trades can be considered a “strong” indicator if a major cryptocurrency wallet buys Ethereum, and a larger volume of it, a specific time, prior to a significant increase in the price of the Ethereum cryptocurrency. </w:t>
+      </w:r>
+      <w:r>
+        <w:rPr>
+          <w:rFonts w:asciiTheme="minorHAnsi" w:hAnsiTheme="minorHAnsi" w:cstheme="minorHAnsi"/>
+          <w:color w:val="000000" w:themeColor="text1"/>
+          <w:sz w:val="20"/>
+          <w:szCs w:val="20"/>
+        </w:rPr>
+        <w:t>Therefore</w:t>
+      </w:r>
+      <w:r>
+        <w:rPr>
+          <w:rFonts w:asciiTheme="minorHAnsi" w:hAnsiTheme="minorHAnsi" w:cstheme="minorHAnsi"/>
+          <w:color w:val="000000" w:themeColor="text1"/>
+          <w:sz w:val="20"/>
+          <w:szCs w:val="20"/>
+        </w:rPr>
+        <w:t>, “buying</w:t>
+      </w:r>
+      <w:r>
+        <w:rPr>
+          <w:rFonts w:asciiTheme="minorHAnsi" w:hAnsiTheme="minorHAnsi" w:cstheme="minorHAnsi"/>
+          <w:color w:val="000000" w:themeColor="text1"/>
+          <w:sz w:val="20"/>
+          <w:szCs w:val="20"/>
+        </w:rPr>
+        <w:t>” should indicate an increase in Ethereum’s price, and “selling” should indicate a decrease in Ethereum’s price.</w:t>
       </w:r>
     </w:p>
     <w:p>
@@ -516,19 +192,452 @@
           <w:numId w:val="2"/>
         </w:numPr>
         <w:shd w:val="clear" w:color="auto" w:fill="FFFFFF"/>
-        <w:rPr>
-          <w:rFonts w:ascii="TimesNewRomanPSMT" w:hAnsi="TimesNewRomanPSMT"/>
-          <w:sz w:val="28"/>
-          <w:szCs w:val="28"/>
-        </w:rPr>
-      </w:pPr>
-      <w:r>
-        <w:rPr>
-          <w:rFonts w:ascii="TimesNewRomanPSMT" w:hAnsi="TimesNewRomanPSMT"/>
-          <w:sz w:val="28"/>
-          <w:szCs w:val="28"/>
+        <w:tabs>
+          <w:tab w:val="clear" w:pos="720"/>
+          <w:tab w:val="num" w:pos="360"/>
+        </w:tabs>
+        <w:ind w:left="360"/>
+        <w:rPr>
+          <w:rFonts w:asciiTheme="minorHAnsi" w:hAnsiTheme="minorHAnsi" w:cstheme="minorHAnsi"/>
+          <w:b/>
+          <w:bCs/>
+          <w:sz w:val="20"/>
+          <w:szCs w:val="20"/>
+          <w:u w:val="single"/>
+        </w:rPr>
+      </w:pPr>
+      <w:r>
+        <w:rPr>
+          <w:rFonts w:asciiTheme="minorHAnsi" w:hAnsiTheme="minorHAnsi" w:cstheme="minorHAnsi"/>
+          <w:b/>
+          <w:bCs/>
+          <w:sz w:val="20"/>
+          <w:szCs w:val="20"/>
+          <w:u w:val="single"/>
         </w:rPr>
         <w:t xml:space="preserve">What data sources are available? Could you find multiple data sources? How are you going to collect them? How many data samples are you going to collect? [5 points] </w:t>
+      </w:r>
+    </w:p>
+    <w:p>
+      <w:pPr>
+        <w:pStyle w:val="NormalWeb"/>
+        <w:shd w:val="clear" w:color="auto" w:fill="FFFFFF"/>
+        <w:ind w:firstLine="360"/>
+        <w:rPr>
+          <w:rFonts w:asciiTheme="minorHAnsi" w:hAnsiTheme="minorHAnsi" w:cstheme="minorHAnsi"/>
+          <w:b/>
+          <w:bCs/>
+          <w:sz w:val="20"/>
+          <w:szCs w:val="20"/>
+        </w:rPr>
+      </w:pPr>
+      <w:r>
+        <w:rPr>
+          <w:rFonts w:asciiTheme="minorHAnsi" w:hAnsiTheme="minorHAnsi" w:cstheme="minorHAnsi"/>
+          <w:b/>
+          <w:bCs/>
+          <w:sz w:val="20"/>
+          <w:szCs w:val="20"/>
+        </w:rPr>
+        <w:t>Ethereum Transaction Data</w:t>
+      </w:r>
+      <w:r>
+        <w:rPr>
+          <w:rFonts w:asciiTheme="minorHAnsi" w:hAnsiTheme="minorHAnsi" w:cstheme="minorHAnsi"/>
+          <w:b/>
+          <w:bCs/>
+          <w:sz w:val="20"/>
+          <w:szCs w:val="20"/>
+        </w:rPr>
+        <w:t xml:space="preserve"> (JSON)</w:t>
+      </w:r>
+      <w:r>
+        <w:rPr>
+          <w:rFonts w:asciiTheme="minorHAnsi" w:hAnsiTheme="minorHAnsi" w:cstheme="minorHAnsi"/>
+          <w:b/>
+          <w:bCs/>
+          <w:sz w:val="20"/>
+          <w:szCs w:val="20"/>
+        </w:rPr>
+        <w:t>:</w:t>
+      </w:r>
+    </w:p>
+    <w:p>
+      <w:pPr>
+        <w:pStyle w:val="NormalWeb"/>
+        <w:numPr>
+          <w:ilvl w:val="0"/>
+          <w:numId w:val="7"/>
+        </w:numPr>
+        <w:shd w:val="clear" w:color="auto" w:fill="FFFFFF"/>
+        <w:rPr>
+          <w:rFonts w:asciiTheme="minorHAnsi" w:hAnsiTheme="minorHAnsi" w:cstheme="minorHAnsi"/>
+          <w:sz w:val="20"/>
+          <w:szCs w:val="20"/>
+        </w:rPr>
+      </w:pPr>
+      <w:r>
+        <w:rPr>
+          <w:rFonts w:asciiTheme="minorHAnsi" w:hAnsiTheme="minorHAnsi" w:cstheme="minorHAnsi"/>
+          <w:sz w:val="20"/>
+          <w:szCs w:val="20"/>
+        </w:rPr>
+        <w:t>To collect data</w:t>
+      </w:r>
+      <w:r>
+        <w:rPr>
+          <w:rFonts w:asciiTheme="minorHAnsi" w:hAnsiTheme="minorHAnsi" w:cstheme="minorHAnsi"/>
+          <w:sz w:val="20"/>
+          <w:szCs w:val="20"/>
+        </w:rPr>
+        <w:t xml:space="preserve"> </w:t>
+      </w:r>
+      <w:r>
+        <w:rPr>
+          <w:rFonts w:asciiTheme="minorHAnsi" w:hAnsiTheme="minorHAnsi" w:cstheme="minorHAnsi"/>
+          <w:sz w:val="20"/>
+          <w:szCs w:val="20"/>
+        </w:rPr>
+        <w:t xml:space="preserve">on the Ethereum trade transaction of major cryptocurrency wallets, I will be using the </w:t>
+      </w:r>
+      <w:proofErr w:type="spellStart"/>
+      <w:r>
+        <w:rPr>
+          <w:rFonts w:asciiTheme="minorHAnsi" w:hAnsiTheme="minorHAnsi" w:cstheme="minorHAnsi"/>
+          <w:sz w:val="20"/>
+          <w:szCs w:val="20"/>
+        </w:rPr>
+        <w:t>Etherscan</w:t>
+      </w:r>
+      <w:proofErr w:type="spellEnd"/>
+      <w:r>
+        <w:rPr>
+          <w:rFonts w:asciiTheme="minorHAnsi" w:hAnsiTheme="minorHAnsi" w:cstheme="minorHAnsi"/>
+          <w:sz w:val="20"/>
+          <w:szCs w:val="20"/>
+        </w:rPr>
+        <w:t xml:space="preserve"> API. </w:t>
+      </w:r>
+      <w:r>
+        <w:rPr>
+          <w:rFonts w:asciiTheme="minorHAnsi" w:hAnsiTheme="minorHAnsi" w:cstheme="minorHAnsi"/>
+          <w:sz w:val="20"/>
+          <w:szCs w:val="20"/>
+        </w:rPr>
+        <w:t>(</w:t>
+      </w:r>
+      <w:hyperlink r:id="rId5" w:history="1">
+        <w:r>
+          <w:rPr>
+            <w:rStyle w:val="Hyperlink"/>
+            <w:rFonts w:asciiTheme="minorHAnsi" w:hAnsiTheme="minorHAnsi" w:cstheme="minorHAnsi"/>
+            <w:sz w:val="20"/>
+            <w:szCs w:val="20"/>
+          </w:rPr>
+          <w:t>https://docs.etherscan.io/api-endpoints/accounts#get-a-list-of-erc20-token-transfer-events-by-address</w:t>
+        </w:r>
+      </w:hyperlink>
+      <w:r>
+        <w:rPr>
+          <w:rFonts w:asciiTheme="minorHAnsi" w:hAnsiTheme="minorHAnsi" w:cstheme="minorHAnsi"/>
+          <w:sz w:val="20"/>
+          <w:szCs w:val="20"/>
+        </w:rPr>
+        <w:t>)</w:t>
+      </w:r>
+    </w:p>
+    <w:p>
+      <w:pPr>
+        <w:pStyle w:val="NormalWeb"/>
+        <w:numPr>
+          <w:ilvl w:val="0"/>
+          <w:numId w:val="7"/>
+        </w:numPr>
+        <w:shd w:val="clear" w:color="auto" w:fill="FFFFFF"/>
+        <w:rPr>
+          <w:rFonts w:asciiTheme="minorHAnsi" w:hAnsiTheme="minorHAnsi" w:cstheme="minorHAnsi"/>
+          <w:sz w:val="20"/>
+          <w:szCs w:val="20"/>
+        </w:rPr>
+      </w:pPr>
+      <w:r>
+        <w:rPr>
+          <w:rFonts w:asciiTheme="minorHAnsi" w:hAnsiTheme="minorHAnsi" w:cstheme="minorHAnsi"/>
+          <w:sz w:val="20"/>
+          <w:szCs w:val="20"/>
+        </w:rPr>
+        <w:t xml:space="preserve">The </w:t>
+      </w:r>
+      <w:proofErr w:type="spellStart"/>
+      <w:r>
+        <w:rPr>
+          <w:rFonts w:asciiTheme="minorHAnsi" w:hAnsiTheme="minorHAnsi" w:cstheme="minorHAnsi"/>
+          <w:sz w:val="20"/>
+          <w:szCs w:val="20"/>
+        </w:rPr>
+        <w:t>Etherscan</w:t>
+      </w:r>
+      <w:proofErr w:type="spellEnd"/>
+      <w:r>
+        <w:rPr>
+          <w:rFonts w:asciiTheme="minorHAnsi" w:hAnsiTheme="minorHAnsi" w:cstheme="minorHAnsi"/>
+          <w:sz w:val="20"/>
+          <w:szCs w:val="20"/>
+        </w:rPr>
+        <w:t xml:space="preserve"> API can return to me all the transaction</w:t>
+      </w:r>
+      <w:r>
+        <w:rPr>
+          <w:rFonts w:asciiTheme="minorHAnsi" w:hAnsiTheme="minorHAnsi" w:cstheme="minorHAnsi"/>
+          <w:sz w:val="20"/>
+          <w:szCs w:val="20"/>
+        </w:rPr>
+        <w:t>s</w:t>
+      </w:r>
+      <w:r>
+        <w:rPr>
+          <w:rFonts w:asciiTheme="minorHAnsi" w:hAnsiTheme="minorHAnsi" w:cstheme="minorHAnsi"/>
+          <w:sz w:val="20"/>
+          <w:szCs w:val="20"/>
+        </w:rPr>
+        <w:t xml:space="preserve"> for a specific </w:t>
+      </w:r>
+      <w:r>
+        <w:rPr>
+          <w:rFonts w:asciiTheme="minorHAnsi" w:hAnsiTheme="minorHAnsi" w:cstheme="minorHAnsi"/>
+          <w:sz w:val="20"/>
+          <w:szCs w:val="20"/>
+        </w:rPr>
+        <w:t>time</w:t>
+      </w:r>
+      <w:r>
+        <w:rPr>
+          <w:rFonts w:asciiTheme="minorHAnsi" w:hAnsiTheme="minorHAnsi" w:cstheme="minorHAnsi"/>
+          <w:sz w:val="20"/>
+          <w:szCs w:val="20"/>
+        </w:rPr>
+        <w:t xml:space="preserve"> and cryptocurrency by account (input wallet address).</w:t>
+      </w:r>
+    </w:p>
+    <w:p>
+      <w:pPr>
+        <w:pStyle w:val="NormalWeb"/>
+        <w:numPr>
+          <w:ilvl w:val="0"/>
+          <w:numId w:val="7"/>
+        </w:numPr>
+        <w:shd w:val="clear" w:color="auto" w:fill="FFFFFF"/>
+        <w:rPr>
+          <w:rFonts w:asciiTheme="minorHAnsi" w:hAnsiTheme="minorHAnsi" w:cstheme="minorHAnsi"/>
+          <w:sz w:val="20"/>
+          <w:szCs w:val="20"/>
+        </w:rPr>
+      </w:pPr>
+      <w:r>
+        <w:rPr>
+          <w:rFonts w:asciiTheme="minorHAnsi" w:hAnsiTheme="minorHAnsi" w:cstheme="minorHAnsi"/>
+          <w:sz w:val="20"/>
+          <w:szCs w:val="20"/>
+        </w:rPr>
+        <w:t>I plan to collect the 100 most recent Ethereum trade transaction</w:t>
+      </w:r>
+      <w:r>
+        <w:rPr>
+          <w:rFonts w:asciiTheme="minorHAnsi" w:hAnsiTheme="minorHAnsi" w:cstheme="minorHAnsi"/>
+          <w:sz w:val="20"/>
+          <w:szCs w:val="20"/>
+        </w:rPr>
+        <w:t>s</w:t>
+      </w:r>
+      <w:r>
+        <w:rPr>
+          <w:rFonts w:asciiTheme="minorHAnsi" w:hAnsiTheme="minorHAnsi" w:cstheme="minorHAnsi"/>
+          <w:sz w:val="20"/>
+          <w:szCs w:val="20"/>
+        </w:rPr>
+        <w:t xml:space="preserve"> from 10 major </w:t>
+      </w:r>
+      <w:r>
+        <w:rPr>
+          <w:rFonts w:asciiTheme="minorHAnsi" w:hAnsiTheme="minorHAnsi" w:cstheme="minorHAnsi"/>
+          <w:sz w:val="20"/>
+          <w:szCs w:val="20"/>
+        </w:rPr>
+        <w:t>cryptocurrency wallets. (1000 transactions total)</w:t>
+      </w:r>
+    </w:p>
+    <w:p>
+      <w:pPr>
+        <w:pStyle w:val="NormalWeb"/>
+        <w:shd w:val="clear" w:color="auto" w:fill="FFFFFF"/>
+        <w:ind w:firstLine="360"/>
+        <w:rPr>
+          <w:rFonts w:asciiTheme="minorHAnsi" w:hAnsiTheme="minorHAnsi" w:cstheme="minorHAnsi"/>
+          <w:b/>
+          <w:bCs/>
+          <w:sz w:val="20"/>
+          <w:szCs w:val="20"/>
+        </w:rPr>
+      </w:pPr>
+      <w:r>
+        <w:rPr>
+          <w:rFonts w:asciiTheme="minorHAnsi" w:hAnsiTheme="minorHAnsi" w:cstheme="minorHAnsi"/>
+          <w:b/>
+          <w:bCs/>
+          <w:sz w:val="20"/>
+          <w:szCs w:val="20"/>
+        </w:rPr>
+        <w:t>Current and Historical Ethereum Price</w:t>
+      </w:r>
+      <w:r>
+        <w:rPr>
+          <w:rFonts w:asciiTheme="minorHAnsi" w:hAnsiTheme="minorHAnsi" w:cstheme="minorHAnsi"/>
+          <w:b/>
+          <w:bCs/>
+          <w:sz w:val="20"/>
+          <w:szCs w:val="20"/>
+        </w:rPr>
+        <w:t xml:space="preserve"> (JSON)</w:t>
+      </w:r>
+      <w:r>
+        <w:rPr>
+          <w:rFonts w:asciiTheme="minorHAnsi" w:hAnsiTheme="minorHAnsi" w:cstheme="minorHAnsi"/>
+          <w:b/>
+          <w:bCs/>
+          <w:sz w:val="20"/>
+          <w:szCs w:val="20"/>
+        </w:rPr>
+        <w:t>:</w:t>
+      </w:r>
+    </w:p>
+    <w:p>
+      <w:pPr>
+        <w:pStyle w:val="NormalWeb"/>
+        <w:numPr>
+          <w:ilvl w:val="0"/>
+          <w:numId w:val="8"/>
+        </w:numPr>
+        <w:shd w:val="clear" w:color="auto" w:fill="FFFFFF"/>
+        <w:rPr>
+          <w:rFonts w:asciiTheme="minorHAnsi" w:hAnsiTheme="minorHAnsi" w:cstheme="minorHAnsi"/>
+          <w:sz w:val="20"/>
+          <w:szCs w:val="20"/>
+        </w:rPr>
+      </w:pPr>
+      <w:r>
+        <w:rPr>
+          <w:rFonts w:asciiTheme="minorHAnsi" w:hAnsiTheme="minorHAnsi" w:cstheme="minorHAnsi"/>
+          <w:sz w:val="20"/>
+          <w:szCs w:val="20"/>
+        </w:rPr>
+        <w:t>To collect data on the current and historical price</w:t>
+      </w:r>
+      <w:r>
+        <w:rPr>
+          <w:rFonts w:asciiTheme="minorHAnsi" w:hAnsiTheme="minorHAnsi" w:cstheme="minorHAnsi"/>
+          <w:sz w:val="20"/>
+          <w:szCs w:val="20"/>
+        </w:rPr>
+        <w:t xml:space="preserve"> data</w:t>
+      </w:r>
+      <w:r>
+        <w:rPr>
+          <w:rFonts w:asciiTheme="minorHAnsi" w:hAnsiTheme="minorHAnsi" w:cstheme="minorHAnsi"/>
+          <w:sz w:val="20"/>
+          <w:szCs w:val="20"/>
+        </w:rPr>
+        <w:t xml:space="preserve"> of Ethereum, I will use the </w:t>
+      </w:r>
+      <w:proofErr w:type="spellStart"/>
+      <w:r>
+        <w:rPr>
+          <w:rFonts w:asciiTheme="minorHAnsi" w:hAnsiTheme="minorHAnsi" w:cstheme="minorHAnsi"/>
+          <w:sz w:val="20"/>
+          <w:szCs w:val="20"/>
+        </w:rPr>
+        <w:t>CoinMarketCap</w:t>
+      </w:r>
+      <w:proofErr w:type="spellEnd"/>
+      <w:r>
+        <w:rPr>
+          <w:rFonts w:asciiTheme="minorHAnsi" w:hAnsiTheme="minorHAnsi" w:cstheme="minorHAnsi"/>
+          <w:sz w:val="20"/>
+          <w:szCs w:val="20"/>
+        </w:rPr>
+        <w:t xml:space="preserve"> API.</w:t>
+      </w:r>
+      <w:r>
+        <w:rPr>
+          <w:rFonts w:asciiTheme="minorHAnsi" w:hAnsiTheme="minorHAnsi" w:cstheme="minorHAnsi"/>
+          <w:sz w:val="20"/>
+          <w:szCs w:val="20"/>
+        </w:rPr>
+        <w:t>(</w:t>
+      </w:r>
+      <w:hyperlink r:id="rId6" w:history="1">
+        <w:r>
+          <w:rPr>
+            <w:rStyle w:val="Hyperlink"/>
+            <w:rFonts w:asciiTheme="minorHAnsi" w:hAnsiTheme="minorHAnsi" w:cstheme="minorHAnsi"/>
+            <w:sz w:val="20"/>
+            <w:szCs w:val="20"/>
+          </w:rPr>
+          <w:t>https://coinmarketcap.com/api/documentation/v1/#operation/getV1GlobalmetricsQuotesHistorical</w:t>
+        </w:r>
+      </w:hyperlink>
+      <w:r>
+        <w:rPr>
+          <w:rFonts w:asciiTheme="minorHAnsi" w:hAnsiTheme="minorHAnsi" w:cstheme="minorHAnsi"/>
+          <w:sz w:val="20"/>
+          <w:szCs w:val="20"/>
+        </w:rPr>
+        <w:t>)</w:t>
+      </w:r>
+    </w:p>
+    <w:p>
+      <w:pPr>
+        <w:pStyle w:val="NormalWeb"/>
+        <w:numPr>
+          <w:ilvl w:val="0"/>
+          <w:numId w:val="8"/>
+        </w:numPr>
+        <w:shd w:val="clear" w:color="auto" w:fill="FFFFFF"/>
+        <w:rPr>
+          <w:rFonts w:asciiTheme="minorHAnsi" w:hAnsiTheme="minorHAnsi" w:cstheme="minorHAnsi"/>
+          <w:sz w:val="20"/>
+          <w:szCs w:val="20"/>
+        </w:rPr>
+      </w:pPr>
+      <w:r>
+        <w:rPr>
+          <w:rFonts w:asciiTheme="minorHAnsi" w:hAnsiTheme="minorHAnsi" w:cstheme="minorHAnsi"/>
+          <w:sz w:val="20"/>
+          <w:szCs w:val="20"/>
+        </w:rPr>
+        <w:t>For a specific cryptocurrency (in this case, it’s Ethereum), I will retrieve its price data based on the timing on the timing of trades from the major cryptocurrency wallets.</w:t>
+      </w:r>
+    </w:p>
+    <w:p>
+      <w:pPr>
+        <w:pStyle w:val="NormalWeb"/>
+        <w:numPr>
+          <w:ilvl w:val="0"/>
+          <w:numId w:val="8"/>
+        </w:numPr>
+        <w:shd w:val="clear" w:color="auto" w:fill="FFFFFF"/>
+        <w:rPr>
+          <w:rFonts w:asciiTheme="minorHAnsi" w:hAnsiTheme="minorHAnsi" w:cstheme="minorHAnsi"/>
+          <w:sz w:val="20"/>
+          <w:szCs w:val="20"/>
+        </w:rPr>
+      </w:pPr>
+      <w:r>
+        <w:rPr>
+          <w:rFonts w:asciiTheme="minorHAnsi" w:hAnsiTheme="minorHAnsi" w:cstheme="minorHAnsi"/>
+          <w:sz w:val="20"/>
+          <w:szCs w:val="20"/>
+        </w:rPr>
+        <w:t>I will retrieve the price data on 7-day intervals for 10 years (520 data points).</w:t>
       </w:r>
     </w:p>
     <w:p>
@@ -539,34 +648,30 @@
           <w:numId w:val="2"/>
         </w:numPr>
         <w:shd w:val="clear" w:color="auto" w:fill="FFFFFF"/>
-        <w:rPr>
-          <w:rFonts w:ascii="TimesNewRomanPSMT" w:hAnsi="TimesNewRomanPSMT"/>
-          <w:sz w:val="28"/>
-          <w:szCs w:val="28"/>
-        </w:rPr>
-      </w:pPr>
-      <w:r>
-        <w:rPr>
-          <w:rFonts w:ascii="TimesNewRomanPSMT" w:hAnsi="TimesNewRomanPSMT"/>
-          <w:sz w:val="28"/>
-          <w:szCs w:val="28"/>
+        <w:tabs>
+          <w:tab w:val="clear" w:pos="720"/>
+          <w:tab w:val="num" w:pos="360"/>
+        </w:tabs>
+        <w:ind w:left="360"/>
+        <w:rPr>
+          <w:rFonts w:asciiTheme="minorHAnsi" w:hAnsiTheme="minorHAnsi" w:cstheme="minorHAnsi"/>
+          <w:b/>
+          <w:bCs/>
+          <w:sz w:val="20"/>
+          <w:szCs w:val="20"/>
+          <w:u w:val="single"/>
+        </w:rPr>
+      </w:pPr>
+      <w:r>
+        <w:rPr>
+          <w:rFonts w:asciiTheme="minorHAnsi" w:hAnsiTheme="minorHAnsi" w:cstheme="minorHAnsi"/>
+          <w:b/>
+          <w:bCs/>
+          <w:sz w:val="20"/>
+          <w:szCs w:val="20"/>
+          <w:u w:val="single"/>
         </w:rPr>
         <w:t xml:space="preserve">What kind of analyses or visualizations do you want to do? [5 points] </w:t>
-      </w:r>
-    </w:p>
-    <w:p>
-      <w:pPr>
-        <w:pStyle w:val="NormalWeb"/>
-        <w:shd w:val="clear" w:color="auto" w:fill="FFFFFF"/>
-      </w:pPr>
-      <w:r>
-        <w:rPr>
-          <w:rFonts w:ascii="TimesNewRomanPSMT" w:hAnsi="TimesNewRomanPSMT"/>
-          <w:color w:val="960000"/>
-          <w:sz w:val="28"/>
-          <w:szCs w:val="28"/>
-        </w:rPr>
-        <w:t xml:space="preserve">Rubric: </w:t>
       </w:r>
     </w:p>
     <w:p>
@@ -574,104 +679,47 @@
         <w:pStyle w:val="NormalWeb"/>
         <w:numPr>
           <w:ilvl w:val="0"/>
-          <w:numId w:val="5"/>
+          <w:numId w:val="9"/>
         </w:numPr>
         <w:shd w:val="clear" w:color="auto" w:fill="FFFFFF"/>
-      </w:pPr>
-      <w:r>
-        <w:rPr>
-          <w:rFonts w:ascii="TimesNewRomanPSMT" w:hAnsi="TimesNewRomanPSMT"/>
-          <w:sz w:val="28"/>
-          <w:szCs w:val="28"/>
-        </w:rPr>
-        <w:t>The project name should:</w:t>
-      </w:r>
-    </w:p>
-    <w:p>
-      <w:pPr>
-        <w:pStyle w:val="NormalWeb"/>
-        <w:numPr>
-          <w:ilvl w:val="1"/>
-          <w:numId w:val="5"/>
-        </w:numPr>
-        <w:shd w:val="clear" w:color="auto" w:fill="FFFFFF"/>
-      </w:pPr>
-      <w:r>
-        <w:rPr>
-          <w:rFonts w:ascii="TimesNewRomanPSMT" w:hAnsi="TimesNewRomanPSMT"/>
-          <w:sz w:val="28"/>
-          <w:szCs w:val="28"/>
-        </w:rPr>
-        <w:lastRenderedPageBreak/>
-        <w:t>Reads like a research project. 1points.</w:t>
-      </w:r>
-    </w:p>
-    <w:p>
-      <w:pPr>
-        <w:pStyle w:val="NormalWeb"/>
-        <w:numPr>
-          <w:ilvl w:val="1"/>
-          <w:numId w:val="5"/>
-        </w:numPr>
-        <w:shd w:val="clear" w:color="auto" w:fill="FFFFFF"/>
-      </w:pPr>
-      <w:r>
-        <w:rPr>
-          <w:rFonts w:ascii="TimesNewRomanPSMT" w:hAnsi="TimesNewRomanPSMT"/>
-          <w:sz w:val="28"/>
-          <w:szCs w:val="28"/>
-        </w:rPr>
-        <w:t>Have a short description. 2 points.</w:t>
-      </w:r>
-    </w:p>
-    <w:p>
-      <w:pPr>
-        <w:pStyle w:val="NormalWeb"/>
-        <w:numPr>
-          <w:ilvl w:val="1"/>
-          <w:numId w:val="5"/>
-        </w:numPr>
-        <w:shd w:val="clear" w:color="auto" w:fill="FFFFFF"/>
-      </w:pPr>
-      <w:r>
-        <w:rPr>
-          <w:rFonts w:ascii="TimesNewRomanPSMT" w:hAnsi="TimesNewRomanPSMT"/>
-          <w:sz w:val="28"/>
-          <w:szCs w:val="28"/>
-        </w:rPr>
-        <w:t>Indicates the data source. 1point.</w:t>
-      </w:r>
-    </w:p>
-    <w:p>
-      <w:pPr>
-        <w:pStyle w:val="NormalWeb"/>
-        <w:numPr>
-          <w:ilvl w:val="1"/>
-          <w:numId w:val="5"/>
-        </w:numPr>
-        <w:shd w:val="clear" w:color="auto" w:fill="FFFFFF"/>
-      </w:pPr>
-      <w:r>
-        <w:rPr>
-          <w:rFonts w:ascii="TimesNewRomanPSMT" w:hAnsi="TimesNewRomanPSMT"/>
-          <w:sz w:val="28"/>
-          <w:szCs w:val="28"/>
-        </w:rPr>
-        <w:t xml:space="preserve">Indicates the analysis method. 1 point. </w:t>
-      </w:r>
-    </w:p>
-    <w:p>
-      <w:pPr>
-        <w:pStyle w:val="NormalWeb"/>
-        <w:shd w:val="clear" w:color="auto" w:fill="FFFFFF"/>
-      </w:pPr>
-      <w:r>
-        <w:rPr>
-          <w:rFonts w:ascii="TimesNewRomanPSMT" w:hAnsi="TimesNewRomanPSMT"/>
-          <w:sz w:val="28"/>
-          <w:szCs w:val="28"/>
-        </w:rPr>
-        <w:t xml:space="preserve">2. The data sources should: </w:t>
+        <w:ind w:left="720"/>
+        <w:rPr>
+          <w:rFonts w:asciiTheme="minorHAnsi" w:hAnsiTheme="minorHAnsi" w:cstheme="minorHAnsi"/>
+          <w:sz w:val="20"/>
+          <w:szCs w:val="20"/>
+        </w:rPr>
+      </w:pPr>
+      <w:r>
+        <w:rPr>
+          <w:rFonts w:asciiTheme="minorHAnsi" w:hAnsiTheme="minorHAnsi" w:cstheme="minorHAnsi"/>
+          <w:sz w:val="20"/>
+          <w:szCs w:val="20"/>
+        </w:rPr>
+        <w:t xml:space="preserve">Linear Regression </w:t>
+      </w:r>
+      <w:r>
+        <w:rPr>
+          <w:rFonts w:asciiTheme="minorHAnsi" w:hAnsiTheme="minorHAnsi" w:cstheme="minorHAnsi"/>
+          <w:sz w:val="20"/>
+          <w:szCs w:val="20"/>
+        </w:rPr>
+        <w:t xml:space="preserve">Model </w:t>
+      </w:r>
+      <w:r>
+        <w:rPr>
+          <w:rFonts w:asciiTheme="minorHAnsi" w:hAnsiTheme="minorHAnsi" w:cstheme="minorHAnsi"/>
+          <w:sz w:val="20"/>
+          <w:szCs w:val="20"/>
+        </w:rPr>
+        <w:t>of Trade Transaction Timing, and Ethereum price movement.</w:t>
+      </w:r>
+      <w:r>
+        <w:rPr>
+          <w:rFonts w:asciiTheme="minorHAnsi" w:hAnsiTheme="minorHAnsi" w:cstheme="minorHAnsi"/>
+          <w:sz w:val="20"/>
+          <w:szCs w:val="20"/>
+        </w:rPr>
+        <w:t xml:space="preserve"> (Independent Variable: Date and Time)</w:t>
       </w:r>
     </w:p>
     <w:p>
@@ -679,48 +727,31 @@
         <w:pStyle w:val="NormalWeb"/>
         <w:numPr>
           <w:ilvl w:val="0"/>
-          <w:numId w:val="3"/>
+          <w:numId w:val="9"/>
         </w:numPr>
         <w:shd w:val="clear" w:color="auto" w:fill="FFFFFF"/>
-        <w:rPr>
-          <w:rFonts w:ascii="TimesNewRomanPSMT" w:hAnsi="TimesNewRomanPSMT"/>
-          <w:sz w:val="28"/>
-          <w:szCs w:val="28"/>
-        </w:rPr>
-      </w:pPr>
-      <w:r>
-        <w:rPr>
-          <w:rFonts w:ascii="TimesNewRomanPSMT" w:hAnsi="TimesNewRomanPSMT"/>
-          <w:sz w:val="28"/>
-          <w:szCs w:val="28"/>
-        </w:rPr>
-        <w:t xml:space="preserve">Specify the general nature of data, </w:t>
-      </w:r>
-      <w:proofErr w:type="gramStart"/>
-      <w:r>
-        <w:rPr>
-          <w:rFonts w:ascii="TimesNewRomanPSMT" w:hAnsi="TimesNewRomanPSMT"/>
-          <w:sz w:val="28"/>
-          <w:szCs w:val="28"/>
-        </w:rPr>
-        <w:t>e.g.</w:t>
-      </w:r>
-      <w:proofErr w:type="gramEnd"/>
-      <w:r>
-        <w:rPr>
-          <w:rFonts w:ascii="TimesNewRomanPSMT" w:hAnsi="TimesNewRomanPSMT"/>
-          <w:sz w:val="28"/>
-          <w:szCs w:val="28"/>
-        </w:rPr>
-        <w:t xml:space="preserve"> weather, hotel price, airfare, etc. 1 </w:t>
-      </w:r>
-      <w:r>
-        <w:rPr>
-          <w:rFonts w:ascii="TimesNewRomanPSMT" w:hAnsi="TimesNewRomanPSMT"/>
-          <w:sz w:val="28"/>
-          <w:szCs w:val="28"/>
-        </w:rPr>
-        <w:t xml:space="preserve">point. </w:t>
+        <w:ind w:left="720"/>
+        <w:rPr>
+          <w:rFonts w:asciiTheme="minorHAnsi" w:hAnsiTheme="minorHAnsi" w:cstheme="minorHAnsi"/>
+          <w:sz w:val="20"/>
+          <w:szCs w:val="20"/>
+        </w:rPr>
+      </w:pPr>
+      <w:r>
+        <w:rPr>
+          <w:rFonts w:asciiTheme="minorHAnsi" w:hAnsiTheme="minorHAnsi" w:cstheme="minorHAnsi"/>
+          <w:sz w:val="20"/>
+          <w:szCs w:val="20"/>
+        </w:rPr>
+        <w:t xml:space="preserve">Bar Graph of </w:t>
+      </w:r>
+      <w:r>
+        <w:rPr>
+          <w:rFonts w:asciiTheme="minorHAnsi" w:hAnsiTheme="minorHAnsi" w:cstheme="minorHAnsi"/>
+          <w:sz w:val="20"/>
+          <w:szCs w:val="20"/>
+        </w:rPr>
+        <w:t>the success rate of profitability of based on the transactions from the major cryptocurrency wallets.</w:t>
       </w:r>
     </w:p>
     <w:p>
@@ -728,335 +759,25 @@
         <w:pStyle w:val="NormalWeb"/>
         <w:numPr>
           <w:ilvl w:val="0"/>
-          <w:numId w:val="3"/>
+          <w:numId w:val="9"/>
         </w:numPr>
         <w:shd w:val="clear" w:color="auto" w:fill="FFFFFF"/>
-        <w:rPr>
-          <w:rFonts w:ascii="TimesNewRomanPSMT" w:hAnsi="TimesNewRomanPSMT"/>
-          <w:sz w:val="28"/>
-          <w:szCs w:val="28"/>
-        </w:rPr>
-      </w:pPr>
-      <w:r>
-        <w:rPr>
-          <w:rFonts w:ascii="TimesNewRomanPSMT" w:hAnsi="TimesNewRomanPSMT"/>
-          <w:sz w:val="28"/>
-          <w:szCs w:val="28"/>
-        </w:rPr>
-        <w:t xml:space="preserve">Specify exact data sources, </w:t>
-      </w:r>
-      <w:proofErr w:type="gramStart"/>
-      <w:r>
-        <w:rPr>
-          <w:rFonts w:ascii="TimesNewRomanPSMT" w:hAnsi="TimesNewRomanPSMT"/>
-          <w:sz w:val="28"/>
-          <w:szCs w:val="28"/>
-        </w:rPr>
-        <w:t>e.g.</w:t>
-      </w:r>
-      <w:proofErr w:type="gramEnd"/>
-      <w:r>
-        <w:rPr>
-          <w:rFonts w:ascii="TimesNewRomanPSMT" w:hAnsi="TimesNewRomanPSMT"/>
-          <w:sz w:val="28"/>
-          <w:szCs w:val="28"/>
-        </w:rPr>
-        <w:t xml:space="preserve"> a link to the dataset, a link to an API, or a </w:t>
-      </w:r>
-      <w:r>
-        <w:rPr>
-          <w:rFonts w:ascii="TimesNewRomanPSMT" w:hAnsi="TimesNewRomanPSMT"/>
-          <w:sz w:val="28"/>
-          <w:szCs w:val="28"/>
-        </w:rPr>
-        <w:t>link to a website to parse. 1 point.</w:t>
+        <w:ind w:left="720"/>
+        <w:rPr>
+          <w:rFonts w:asciiTheme="minorHAnsi" w:hAnsiTheme="minorHAnsi" w:cstheme="minorHAnsi"/>
+          <w:sz w:val="20"/>
+          <w:szCs w:val="20"/>
+        </w:rPr>
+      </w:pPr>
+      <w:r>
+        <w:rPr>
+          <w:rFonts w:asciiTheme="minorHAnsi" w:hAnsiTheme="minorHAnsi" w:cstheme="minorHAnsi"/>
+          <w:sz w:val="20"/>
+          <w:szCs w:val="20"/>
+        </w:rPr>
+        <w:t>Line Graph of when and where major cryptocurrency wallets bought into and sold out of the Ethereum cryptocurrency.</w:t>
       </w:r>
     </w:p>
-    <w:p>
-      <w:pPr>
-        <w:pStyle w:val="NormalWeb"/>
-        <w:numPr>
-          <w:ilvl w:val="0"/>
-          <w:numId w:val="3"/>
-        </w:numPr>
-        <w:shd w:val="clear" w:color="auto" w:fill="FFFFFF"/>
-        <w:rPr>
-          <w:rFonts w:ascii="TimesNewRomanPSMT" w:hAnsi="TimesNewRomanPSMT"/>
-          <w:sz w:val="28"/>
-          <w:szCs w:val="28"/>
-        </w:rPr>
-      </w:pPr>
-      <w:r>
-        <w:rPr>
-          <w:rFonts w:ascii="TimesNewRomanPSMT" w:hAnsi="TimesNewRomanPSMT"/>
-          <w:sz w:val="28"/>
-          <w:szCs w:val="28"/>
-        </w:rPr>
-        <w:t>Have</w:t>
-      </w:r>
-      <w:r>
-        <w:rPr>
-          <w:rFonts w:ascii="TimesNewRomanPSMT" w:hAnsi="TimesNewRomanPSMT"/>
-          <w:sz w:val="28"/>
-          <w:szCs w:val="28"/>
-        </w:rPr>
-        <w:t xml:space="preserve"> </w:t>
-      </w:r>
-      <w:r>
-        <w:rPr>
-          <w:rFonts w:ascii="TimesNewRomanPSMT" w:hAnsi="TimesNewRomanPSMT"/>
-          <w:sz w:val="28"/>
-          <w:szCs w:val="28"/>
-        </w:rPr>
-        <w:t>2</w:t>
-      </w:r>
-      <w:r>
-        <w:rPr>
-          <w:rFonts w:ascii="TimesNewRomanPSMT" w:hAnsi="TimesNewRomanPSMT"/>
-          <w:sz w:val="28"/>
-          <w:szCs w:val="28"/>
-        </w:rPr>
-        <w:t xml:space="preserve"> </w:t>
-      </w:r>
-      <w:r>
-        <w:rPr>
-          <w:rFonts w:ascii="TimesNewRomanPSMT" w:hAnsi="TimesNewRomanPSMT"/>
-          <w:sz w:val="28"/>
-          <w:szCs w:val="28"/>
-        </w:rPr>
-        <w:t>or</w:t>
-      </w:r>
-      <w:r>
-        <w:rPr>
-          <w:rFonts w:ascii="TimesNewRomanPSMT" w:hAnsi="TimesNewRomanPSMT"/>
-          <w:sz w:val="28"/>
-          <w:szCs w:val="28"/>
-        </w:rPr>
-        <w:t xml:space="preserve"> </w:t>
-      </w:r>
-      <w:r>
-        <w:rPr>
-          <w:rFonts w:ascii="TimesNewRomanPSMT" w:hAnsi="TimesNewRomanPSMT"/>
-          <w:sz w:val="28"/>
-          <w:szCs w:val="28"/>
-        </w:rPr>
-        <w:t>more</w:t>
-      </w:r>
-      <w:r>
-        <w:rPr>
-          <w:rFonts w:ascii="TimesNewRomanPSMT" w:hAnsi="TimesNewRomanPSMT"/>
-          <w:sz w:val="28"/>
-          <w:szCs w:val="28"/>
-        </w:rPr>
-        <w:t xml:space="preserve"> </w:t>
-      </w:r>
-      <w:r>
-        <w:rPr>
-          <w:rFonts w:ascii="TimesNewRomanPSMT" w:hAnsi="TimesNewRomanPSMT"/>
-          <w:sz w:val="28"/>
-          <w:szCs w:val="28"/>
-        </w:rPr>
-        <w:t>data</w:t>
-      </w:r>
-      <w:r>
-        <w:rPr>
-          <w:rFonts w:ascii="TimesNewRomanPSMT" w:hAnsi="TimesNewRomanPSMT"/>
-          <w:sz w:val="28"/>
-          <w:szCs w:val="28"/>
-        </w:rPr>
-        <w:t xml:space="preserve"> </w:t>
-      </w:r>
-      <w:r>
-        <w:rPr>
-          <w:rFonts w:ascii="TimesNewRomanPSMT" w:hAnsi="TimesNewRomanPSMT"/>
-          <w:sz w:val="28"/>
-          <w:szCs w:val="28"/>
-        </w:rPr>
-        <w:t>sources.</w:t>
-      </w:r>
-      <w:r>
-        <w:rPr>
-          <w:rFonts w:ascii="TimesNewRomanPSMT" w:hAnsi="TimesNewRomanPSMT"/>
-          <w:sz w:val="28"/>
-          <w:szCs w:val="28"/>
-        </w:rPr>
-        <w:t xml:space="preserve"> </w:t>
-      </w:r>
-      <w:r>
-        <w:rPr>
-          <w:rFonts w:ascii="TimesNewRomanPSMT" w:hAnsi="TimesNewRomanPSMT"/>
-          <w:sz w:val="28"/>
-          <w:szCs w:val="28"/>
-        </w:rPr>
-        <w:t xml:space="preserve">1point. </w:t>
-      </w:r>
-    </w:p>
-    <w:p>
-      <w:pPr>
-        <w:pStyle w:val="NormalWeb"/>
-        <w:numPr>
-          <w:ilvl w:val="0"/>
-          <w:numId w:val="3"/>
-        </w:numPr>
-        <w:shd w:val="clear" w:color="auto" w:fill="FFFFFF"/>
-        <w:rPr>
-          <w:rFonts w:ascii="TimesNewRomanPSMT" w:hAnsi="TimesNewRomanPSMT"/>
-          <w:sz w:val="28"/>
-          <w:szCs w:val="28"/>
-        </w:rPr>
-      </w:pPr>
-      <w:r>
-        <w:rPr>
-          <w:rFonts w:ascii="TimesNewRomanPSMT" w:hAnsi="TimesNewRomanPSMT"/>
-          <w:sz w:val="28"/>
-          <w:szCs w:val="28"/>
-        </w:rPr>
-        <w:t xml:space="preserve">Includes a short description and your plan. 1 point. </w:t>
-      </w:r>
-    </w:p>
-    <w:p>
-      <w:pPr>
-        <w:pStyle w:val="NormalWeb"/>
-        <w:numPr>
-          <w:ilvl w:val="0"/>
-          <w:numId w:val="3"/>
-        </w:numPr>
-        <w:shd w:val="clear" w:color="auto" w:fill="FFFFFF"/>
-        <w:rPr>
-          <w:rFonts w:ascii="TimesNewRomanPSMT" w:hAnsi="TimesNewRomanPSMT"/>
-          <w:sz w:val="28"/>
-          <w:szCs w:val="28"/>
-        </w:rPr>
-      </w:pPr>
-      <w:r>
-        <w:rPr>
-          <w:rFonts w:ascii="TimesNewRomanPSMT" w:hAnsi="TimesNewRomanPSMT"/>
-          <w:sz w:val="28"/>
-          <w:szCs w:val="28"/>
-        </w:rPr>
-        <w:t>The data source should be large and recent. It should contain at least 100 samples (recommends 1000 samples or more</w:t>
-      </w:r>
-      <w:proofErr w:type="gramStart"/>
-      <w:r>
-        <w:rPr>
-          <w:rFonts w:ascii="TimesNewRomanPSMT" w:hAnsi="TimesNewRomanPSMT"/>
-          <w:sz w:val="28"/>
-          <w:szCs w:val="28"/>
-        </w:rPr>
-        <w:t>), and</w:t>
-      </w:r>
-      <w:proofErr w:type="gramEnd"/>
-      <w:r>
-        <w:rPr>
-          <w:rFonts w:ascii="TimesNewRomanPSMT" w:hAnsi="TimesNewRomanPSMT"/>
-          <w:sz w:val="28"/>
-          <w:szCs w:val="28"/>
-        </w:rPr>
-        <w:t xml:space="preserve"> is no older than 10 years from now. 1 point. </w:t>
-      </w:r>
-    </w:p>
-    <w:p>
-      <w:pPr>
-        <w:pStyle w:val="NormalWeb"/>
-        <w:shd w:val="clear" w:color="auto" w:fill="FFFFFF"/>
-      </w:pPr>
-      <w:r>
-        <w:rPr>
-          <w:rFonts w:ascii="TimesNewRomanPSMT" w:hAnsi="TimesNewRomanPSMT"/>
-          <w:sz w:val="28"/>
-          <w:szCs w:val="28"/>
-        </w:rPr>
-        <w:t xml:space="preserve">3. The analyses and visualizations should: </w:t>
-      </w:r>
-    </w:p>
-    <w:p>
-      <w:pPr>
-        <w:pStyle w:val="NormalWeb"/>
-        <w:numPr>
-          <w:ilvl w:val="0"/>
-          <w:numId w:val="4"/>
-        </w:numPr>
-        <w:shd w:val="clear" w:color="auto" w:fill="FFFFFF"/>
-        <w:rPr>
-          <w:rFonts w:ascii="TimesNewRomanPSMT" w:hAnsi="TimesNewRomanPSMT"/>
-          <w:sz w:val="28"/>
-          <w:szCs w:val="28"/>
-        </w:rPr>
-      </w:pPr>
-      <w:r>
-        <w:rPr>
-          <w:rFonts w:ascii="TimesNewRomanPSMT" w:hAnsi="TimesNewRomanPSMT"/>
-          <w:sz w:val="28"/>
-          <w:szCs w:val="28"/>
-        </w:rPr>
-        <w:t xml:space="preserve">Feasible.Itshouldbeananalysisthatcouldbedonewithyourdatasource.2 points. </w:t>
-      </w:r>
-    </w:p>
-    <w:p>
-      <w:pPr>
-        <w:pStyle w:val="NormalWeb"/>
-        <w:numPr>
-          <w:ilvl w:val="0"/>
-          <w:numId w:val="4"/>
-        </w:numPr>
-        <w:shd w:val="clear" w:color="auto" w:fill="FFFFFF"/>
-        <w:rPr>
-          <w:rFonts w:ascii="TimesNewRomanPSMT" w:hAnsi="TimesNewRomanPSMT"/>
-          <w:sz w:val="28"/>
-          <w:szCs w:val="28"/>
-        </w:rPr>
-      </w:pPr>
-      <w:r>
-        <w:rPr>
-          <w:rFonts w:ascii="TimesNewRomanPSMT" w:hAnsi="TimesNewRomanPSMT"/>
-          <w:sz w:val="28"/>
-          <w:szCs w:val="28"/>
-        </w:rPr>
-        <w:t xml:space="preserve">Meaningful. It should </w:t>
-      </w:r>
-      <w:proofErr w:type="gramStart"/>
-      <w:r>
-        <w:rPr>
-          <w:rFonts w:ascii="TimesNewRomanPSMT" w:hAnsi="TimesNewRomanPSMT"/>
-          <w:sz w:val="28"/>
-          <w:szCs w:val="28"/>
-        </w:rPr>
-        <w:t>be something that is</w:t>
-      </w:r>
-      <w:proofErr w:type="gramEnd"/>
-      <w:r>
-        <w:rPr>
-          <w:rFonts w:ascii="TimesNewRomanPSMT" w:hAnsi="TimesNewRomanPSMT"/>
-          <w:sz w:val="28"/>
-          <w:szCs w:val="28"/>
-        </w:rPr>
-        <w:t xml:space="preserve"> not obvious, non-trivial, not in common sense. 2 points. </w:t>
-      </w:r>
-    </w:p>
-    <w:p>
-      <w:pPr>
-        <w:pStyle w:val="NormalWeb"/>
-        <w:numPr>
-          <w:ilvl w:val="0"/>
-          <w:numId w:val="4"/>
-        </w:numPr>
-        <w:shd w:val="clear" w:color="auto" w:fill="FFFFFF"/>
-        <w:rPr>
-          <w:rFonts w:ascii="TimesNewRomanPSMT" w:hAnsi="TimesNewRomanPSMT"/>
-          <w:sz w:val="28"/>
-          <w:szCs w:val="28"/>
-        </w:rPr>
-      </w:pPr>
-      <w:r>
-        <w:rPr>
-          <w:rFonts w:ascii="TimesNewRomanPSMT" w:hAnsi="TimesNewRomanPSMT"/>
-          <w:sz w:val="28"/>
-          <w:szCs w:val="28"/>
-        </w:rPr>
-        <w:t xml:space="preserve">Impactful. It should be something having an impact and is interesting to the audience. 1 point. </w:t>
-      </w:r>
-    </w:p>
-    <w:p/>
     <w:sectPr>
       <w:pgSz w:w="12240" w:h="15840"/>
       <w:pgMar w:top="1440" w:right="1440" w:bottom="1440" w:left="1440" w:header="720" w:footer="720" w:gutter="0"/>
@@ -1070,6 +791,119 @@
 <file path=word/numbering.xml><?xml version="1.0" encoding="utf-8"?>
 <w:numbering xmlns:wpc="http://schemas.microsoft.com/office/word/2010/wordprocessingCanvas" xmlns:cx="http://schemas.microsoft.com/office/drawing/2014/chartex" xmlns:cx1="http://schemas.microsoft.com/office/drawing/2015/9/8/chartex" xmlns:cx2="http://schemas.microsoft.com/office/drawing/2015/10/21/chartex" xmlns:cx3="http://schemas.microsoft.com/office/drawing/2016/5/9/chartex" xmlns:cx4="http://schemas.microsoft.com/office/drawing/2016/5/10/chartex" xmlns:cx5="http://schemas.microsoft.com/office/drawing/2016/5/11/chartex" xmlns:cx6="http://schemas.microsoft.com/office/drawing/2016/5/12/chartex" xmlns:cx7="http://schemas.microsoft.com/office/drawing/2016/5/13/chartex" xmlns:cx8="http://schemas.microsoft.com/office/drawing/2016/5/14/chartex" xmlns:mc="http://schemas.openxmlformats.org/markup-compatibility/2006" xmlns:aink="http://schemas.microsoft.com/office/drawing/2016/ink" xmlns:am3d="http://schemas.microsoft.com/office/drawing/2017/model3d" xmlns:o="urn:schemas-microsoft-com:office:office" xmlns:oel="http://schemas.microsoft.com/office/2019/extlst" xmlns:r="http://schemas.openxmlformats.org/officeDocument/2006/relationships" xmlns:m="http://schemas.openxmlformats.org/officeDocument/2006/math" xmlns:v="urn:schemas-microsoft-com:vml" xmlns:wp14="http://schemas.microsoft.com/office/word/2010/wordprocessingDrawing" xmlns:wp="http://schemas.openxmlformats.org/drawingml/2006/wordprocessingDrawing" xmlns:w10="urn:schemas-microsoft-com:office:word" xmlns:w="http://schemas.openxmlformats.org/wordprocessingml/2006/main" xmlns:w14="http://schemas.microsoft.com/office/word/2010/wordml" xmlns:w15="http://schemas.microsoft.com/office/word/2012/wordml" xmlns:w16cex="http://schemas.microsoft.com/office/word/2018/wordml/cex" xmlns:w16cid="http://schemas.microsoft.com/office/word/2016/wordml/cid" xmlns:w16="http://schemas.microsoft.com/office/word/2018/wordml" xmlns:w16sdtdh="http://schemas.microsoft.com/office/word/2020/wordml/sdtdatahash" xmlns:w16se="http://schemas.microsoft.com/office/word/2015/wordml/symex" xmlns:wpg="http://schemas.microsoft.com/office/word/2010/wordprocessingGroup" xmlns:wpi="http://schemas.microsoft.com/office/word/2010/wordprocessingInk" xmlns:wne="http://schemas.microsoft.com/office/word/2006/wordml" xmlns:wps="http://schemas.microsoft.com/office/word/2010/wordprocessingShape" mc:Ignorable="w14 w15 w16se w16cid w16 w16cex w16sdtdh wp14">
   <w:abstractNum w:abstractNumId="0" w15:restartNumberingAfterBreak="0">
+    <w:nsid w:val="007E0D3E"/>
+    <w:multiLevelType w:val="hybridMultilevel"/>
+    <w:tmpl w:val="73F285D0"/>
+    <w:lvl w:ilvl="0" w:tplc="04090001">
+      <w:start w:val="1"/>
+      <w:numFmt w:val="bullet"/>
+      <w:lvlText w:val=""/>
+      <w:lvlJc w:val="left"/>
+      <w:pPr>
+        <w:ind w:left="720" w:hanging="360"/>
+      </w:pPr>
+      <w:rPr>
+        <w:rFonts w:ascii="Symbol" w:hAnsi="Symbol" w:hint="default"/>
+      </w:rPr>
+    </w:lvl>
+    <w:lvl w:ilvl="1" w:tplc="04090003" w:tentative="1">
+      <w:start w:val="1"/>
+      <w:numFmt w:val="bullet"/>
+      <w:lvlText w:val="o"/>
+      <w:lvlJc w:val="left"/>
+      <w:pPr>
+        <w:ind w:left="1440" w:hanging="360"/>
+      </w:pPr>
+      <w:rPr>
+        <w:rFonts w:ascii="Courier New" w:hAnsi="Courier New" w:cs="Courier New" w:hint="default"/>
+      </w:rPr>
+    </w:lvl>
+    <w:lvl w:ilvl="2" w:tplc="04090005" w:tentative="1">
+      <w:start w:val="1"/>
+      <w:numFmt w:val="bullet"/>
+      <w:lvlText w:val=""/>
+      <w:lvlJc w:val="left"/>
+      <w:pPr>
+        <w:ind w:left="2160" w:hanging="360"/>
+      </w:pPr>
+      <w:rPr>
+        <w:rFonts w:ascii="Wingdings" w:hAnsi="Wingdings" w:hint="default"/>
+      </w:rPr>
+    </w:lvl>
+    <w:lvl w:ilvl="3" w:tplc="04090001" w:tentative="1">
+      <w:start w:val="1"/>
+      <w:numFmt w:val="bullet"/>
+      <w:lvlText w:val=""/>
+      <w:lvlJc w:val="left"/>
+      <w:pPr>
+        <w:ind w:left="2880" w:hanging="360"/>
+      </w:pPr>
+      <w:rPr>
+        <w:rFonts w:ascii="Symbol" w:hAnsi="Symbol" w:hint="default"/>
+      </w:rPr>
+    </w:lvl>
+    <w:lvl w:ilvl="4" w:tplc="04090003" w:tentative="1">
+      <w:start w:val="1"/>
+      <w:numFmt w:val="bullet"/>
+      <w:lvlText w:val="o"/>
+      <w:lvlJc w:val="left"/>
+      <w:pPr>
+        <w:ind w:left="3600" w:hanging="360"/>
+      </w:pPr>
+      <w:rPr>
+        <w:rFonts w:ascii="Courier New" w:hAnsi="Courier New" w:cs="Courier New" w:hint="default"/>
+      </w:rPr>
+    </w:lvl>
+    <w:lvl w:ilvl="5" w:tplc="04090005" w:tentative="1">
+      <w:start w:val="1"/>
+      <w:numFmt w:val="bullet"/>
+      <w:lvlText w:val=""/>
+      <w:lvlJc w:val="left"/>
+      <w:pPr>
+        <w:ind w:left="4320" w:hanging="360"/>
+      </w:pPr>
+      <w:rPr>
+        <w:rFonts w:ascii="Wingdings" w:hAnsi="Wingdings" w:hint="default"/>
+      </w:rPr>
+    </w:lvl>
+    <w:lvl w:ilvl="6" w:tplc="04090001" w:tentative="1">
+      <w:start w:val="1"/>
+      <w:numFmt w:val="bullet"/>
+      <w:lvlText w:val=""/>
+      <w:lvlJc w:val="left"/>
+      <w:pPr>
+        <w:ind w:left="5040" w:hanging="360"/>
+      </w:pPr>
+      <w:rPr>
+        <w:rFonts w:ascii="Symbol" w:hAnsi="Symbol" w:hint="default"/>
+      </w:rPr>
+    </w:lvl>
+    <w:lvl w:ilvl="7" w:tplc="04090003" w:tentative="1">
+      <w:start w:val="1"/>
+      <w:numFmt w:val="bullet"/>
+      <w:lvlText w:val="o"/>
+      <w:lvlJc w:val="left"/>
+      <w:pPr>
+        <w:ind w:left="5760" w:hanging="360"/>
+      </w:pPr>
+      <w:rPr>
+        <w:rFonts w:ascii="Courier New" w:hAnsi="Courier New" w:cs="Courier New" w:hint="default"/>
+      </w:rPr>
+    </w:lvl>
+    <w:lvl w:ilvl="8" w:tplc="04090005" w:tentative="1">
+      <w:start w:val="1"/>
+      <w:numFmt w:val="bullet"/>
+      <w:lvlText w:val=""/>
+      <w:lvlJc w:val="left"/>
+      <w:pPr>
+        <w:ind w:left="6480" w:hanging="360"/>
+      </w:pPr>
+      <w:rPr>
+        <w:rFonts w:ascii="Wingdings" w:hAnsi="Wingdings" w:hint="default"/>
+      </w:rPr>
+    </w:lvl>
+  </w:abstractNum>
+  <w:abstractNum w:abstractNumId="1" w15:restartNumberingAfterBreak="0">
     <w:nsid w:val="02662EA5"/>
     <w:multiLevelType w:val="multilevel"/>
     <w:tmpl w:val="6C5EB2DC"/>
@@ -1182,7 +1016,7 @@
       </w:pPr>
     </w:lvl>
   </w:abstractNum>
-  <w:abstractNum w:abstractNumId="1" w15:restartNumberingAfterBreak="0">
+  <w:abstractNum w:abstractNumId="2" w15:restartNumberingAfterBreak="0">
     <w:nsid w:val="091A6030"/>
     <w:multiLevelType w:val="multilevel"/>
     <w:tmpl w:val="C916C970"/>
@@ -1198,7 +1032,7 @@
         <w:ind w:left="720" w:hanging="360"/>
       </w:pPr>
     </w:lvl>
-    <w:lvl w:ilvl="1" w:tentative="1">
+    <w:lvl w:ilvl="1">
       <w:start w:val="1"/>
       <w:numFmt w:val="decimal"/>
       <w:lvlText w:val="%2."/>
@@ -1295,7 +1129,233 @@
       </w:pPr>
     </w:lvl>
   </w:abstractNum>
-  <w:abstractNum w:abstractNumId="2" w15:restartNumberingAfterBreak="0">
+  <w:abstractNum w:abstractNumId="3" w15:restartNumberingAfterBreak="0">
+    <w:nsid w:val="13CF2D03"/>
+    <w:multiLevelType w:val="hybridMultilevel"/>
+    <w:tmpl w:val="27E84410"/>
+    <w:lvl w:ilvl="0" w:tplc="04090001">
+      <w:start w:val="1"/>
+      <w:numFmt w:val="bullet"/>
+      <w:lvlText w:val=""/>
+      <w:lvlJc w:val="left"/>
+      <w:pPr>
+        <w:ind w:left="720" w:hanging="360"/>
+      </w:pPr>
+      <w:rPr>
+        <w:rFonts w:ascii="Symbol" w:hAnsi="Symbol" w:hint="default"/>
+      </w:rPr>
+    </w:lvl>
+    <w:lvl w:ilvl="1" w:tplc="04090003" w:tentative="1">
+      <w:start w:val="1"/>
+      <w:numFmt w:val="bullet"/>
+      <w:lvlText w:val="o"/>
+      <w:lvlJc w:val="left"/>
+      <w:pPr>
+        <w:ind w:left="1440" w:hanging="360"/>
+      </w:pPr>
+      <w:rPr>
+        <w:rFonts w:ascii="Courier New" w:hAnsi="Courier New" w:cs="Courier New" w:hint="default"/>
+      </w:rPr>
+    </w:lvl>
+    <w:lvl w:ilvl="2" w:tplc="04090005" w:tentative="1">
+      <w:start w:val="1"/>
+      <w:numFmt w:val="bullet"/>
+      <w:lvlText w:val=""/>
+      <w:lvlJc w:val="left"/>
+      <w:pPr>
+        <w:ind w:left="2160" w:hanging="360"/>
+      </w:pPr>
+      <w:rPr>
+        <w:rFonts w:ascii="Wingdings" w:hAnsi="Wingdings" w:hint="default"/>
+      </w:rPr>
+    </w:lvl>
+    <w:lvl w:ilvl="3" w:tplc="04090001" w:tentative="1">
+      <w:start w:val="1"/>
+      <w:numFmt w:val="bullet"/>
+      <w:lvlText w:val=""/>
+      <w:lvlJc w:val="left"/>
+      <w:pPr>
+        <w:ind w:left="2880" w:hanging="360"/>
+      </w:pPr>
+      <w:rPr>
+        <w:rFonts w:ascii="Symbol" w:hAnsi="Symbol" w:hint="default"/>
+      </w:rPr>
+    </w:lvl>
+    <w:lvl w:ilvl="4" w:tplc="04090003" w:tentative="1">
+      <w:start w:val="1"/>
+      <w:numFmt w:val="bullet"/>
+      <w:lvlText w:val="o"/>
+      <w:lvlJc w:val="left"/>
+      <w:pPr>
+        <w:ind w:left="3600" w:hanging="360"/>
+      </w:pPr>
+      <w:rPr>
+        <w:rFonts w:ascii="Courier New" w:hAnsi="Courier New" w:cs="Courier New" w:hint="default"/>
+      </w:rPr>
+    </w:lvl>
+    <w:lvl w:ilvl="5" w:tplc="04090005" w:tentative="1">
+      <w:start w:val="1"/>
+      <w:numFmt w:val="bullet"/>
+      <w:lvlText w:val=""/>
+      <w:lvlJc w:val="left"/>
+      <w:pPr>
+        <w:ind w:left="4320" w:hanging="360"/>
+      </w:pPr>
+      <w:rPr>
+        <w:rFonts w:ascii="Wingdings" w:hAnsi="Wingdings" w:hint="default"/>
+      </w:rPr>
+    </w:lvl>
+    <w:lvl w:ilvl="6" w:tplc="04090001" w:tentative="1">
+      <w:start w:val="1"/>
+      <w:numFmt w:val="bullet"/>
+      <w:lvlText w:val=""/>
+      <w:lvlJc w:val="left"/>
+      <w:pPr>
+        <w:ind w:left="5040" w:hanging="360"/>
+      </w:pPr>
+      <w:rPr>
+        <w:rFonts w:ascii="Symbol" w:hAnsi="Symbol" w:hint="default"/>
+      </w:rPr>
+    </w:lvl>
+    <w:lvl w:ilvl="7" w:tplc="04090003" w:tentative="1">
+      <w:start w:val="1"/>
+      <w:numFmt w:val="bullet"/>
+      <w:lvlText w:val="o"/>
+      <w:lvlJc w:val="left"/>
+      <w:pPr>
+        <w:ind w:left="5760" w:hanging="360"/>
+      </w:pPr>
+      <w:rPr>
+        <w:rFonts w:ascii="Courier New" w:hAnsi="Courier New" w:cs="Courier New" w:hint="default"/>
+      </w:rPr>
+    </w:lvl>
+    <w:lvl w:ilvl="8" w:tplc="04090005" w:tentative="1">
+      <w:start w:val="1"/>
+      <w:numFmt w:val="bullet"/>
+      <w:lvlText w:val=""/>
+      <w:lvlJc w:val="left"/>
+      <w:pPr>
+        <w:ind w:left="6480" w:hanging="360"/>
+      </w:pPr>
+      <w:rPr>
+        <w:rFonts w:ascii="Wingdings" w:hAnsi="Wingdings" w:hint="default"/>
+      </w:rPr>
+    </w:lvl>
+  </w:abstractNum>
+  <w:abstractNum w:abstractNumId="4" w15:restartNumberingAfterBreak="0">
+    <w:nsid w:val="27995710"/>
+    <w:multiLevelType w:val="hybridMultilevel"/>
+    <w:tmpl w:val="9F4ED9C8"/>
+    <w:lvl w:ilvl="0" w:tplc="04090001">
+      <w:start w:val="1"/>
+      <w:numFmt w:val="bullet"/>
+      <w:lvlText w:val=""/>
+      <w:lvlJc w:val="left"/>
+      <w:pPr>
+        <w:ind w:left="1080" w:hanging="360"/>
+      </w:pPr>
+      <w:rPr>
+        <w:rFonts w:ascii="Symbol" w:hAnsi="Symbol" w:hint="default"/>
+      </w:rPr>
+    </w:lvl>
+    <w:lvl w:ilvl="1" w:tplc="04090003" w:tentative="1">
+      <w:start w:val="1"/>
+      <w:numFmt w:val="bullet"/>
+      <w:lvlText w:val="o"/>
+      <w:lvlJc w:val="left"/>
+      <w:pPr>
+        <w:ind w:left="1800" w:hanging="360"/>
+      </w:pPr>
+      <w:rPr>
+        <w:rFonts w:ascii="Courier New" w:hAnsi="Courier New" w:cs="Courier New" w:hint="default"/>
+      </w:rPr>
+    </w:lvl>
+    <w:lvl w:ilvl="2" w:tplc="04090005" w:tentative="1">
+      <w:start w:val="1"/>
+      <w:numFmt w:val="bullet"/>
+      <w:lvlText w:val=""/>
+      <w:lvlJc w:val="left"/>
+      <w:pPr>
+        <w:ind w:left="2520" w:hanging="360"/>
+      </w:pPr>
+      <w:rPr>
+        <w:rFonts w:ascii="Wingdings" w:hAnsi="Wingdings" w:hint="default"/>
+      </w:rPr>
+    </w:lvl>
+    <w:lvl w:ilvl="3" w:tplc="04090001" w:tentative="1">
+      <w:start w:val="1"/>
+      <w:numFmt w:val="bullet"/>
+      <w:lvlText w:val=""/>
+      <w:lvlJc w:val="left"/>
+      <w:pPr>
+        <w:ind w:left="3240" w:hanging="360"/>
+      </w:pPr>
+      <w:rPr>
+        <w:rFonts w:ascii="Symbol" w:hAnsi="Symbol" w:hint="default"/>
+      </w:rPr>
+    </w:lvl>
+    <w:lvl w:ilvl="4" w:tplc="04090003" w:tentative="1">
+      <w:start w:val="1"/>
+      <w:numFmt w:val="bullet"/>
+      <w:lvlText w:val="o"/>
+      <w:lvlJc w:val="left"/>
+      <w:pPr>
+        <w:ind w:left="3960" w:hanging="360"/>
+      </w:pPr>
+      <w:rPr>
+        <w:rFonts w:ascii="Courier New" w:hAnsi="Courier New" w:cs="Courier New" w:hint="default"/>
+      </w:rPr>
+    </w:lvl>
+    <w:lvl w:ilvl="5" w:tplc="04090005" w:tentative="1">
+      <w:start w:val="1"/>
+      <w:numFmt w:val="bullet"/>
+      <w:lvlText w:val=""/>
+      <w:lvlJc w:val="left"/>
+      <w:pPr>
+        <w:ind w:left="4680" w:hanging="360"/>
+      </w:pPr>
+      <w:rPr>
+        <w:rFonts w:ascii="Wingdings" w:hAnsi="Wingdings" w:hint="default"/>
+      </w:rPr>
+    </w:lvl>
+    <w:lvl w:ilvl="6" w:tplc="04090001" w:tentative="1">
+      <w:start w:val="1"/>
+      <w:numFmt w:val="bullet"/>
+      <w:lvlText w:val=""/>
+      <w:lvlJc w:val="left"/>
+      <w:pPr>
+        <w:ind w:left="5400" w:hanging="360"/>
+      </w:pPr>
+      <w:rPr>
+        <w:rFonts w:ascii="Symbol" w:hAnsi="Symbol" w:hint="default"/>
+      </w:rPr>
+    </w:lvl>
+    <w:lvl w:ilvl="7" w:tplc="04090003" w:tentative="1">
+      <w:start w:val="1"/>
+      <w:numFmt w:val="bullet"/>
+      <w:lvlText w:val="o"/>
+      <w:lvlJc w:val="left"/>
+      <w:pPr>
+        <w:ind w:left="6120" w:hanging="360"/>
+      </w:pPr>
+      <w:rPr>
+        <w:rFonts w:ascii="Courier New" w:hAnsi="Courier New" w:cs="Courier New" w:hint="default"/>
+      </w:rPr>
+    </w:lvl>
+    <w:lvl w:ilvl="8" w:tplc="04090005" w:tentative="1">
+      <w:start w:val="1"/>
+      <w:numFmt w:val="bullet"/>
+      <w:lvlText w:val=""/>
+      <w:lvlJc w:val="left"/>
+      <w:pPr>
+        <w:ind w:left="6840" w:hanging="360"/>
+      </w:pPr>
+      <w:rPr>
+        <w:rFonts w:ascii="Wingdings" w:hAnsi="Wingdings" w:hint="default"/>
+      </w:rPr>
+    </w:lvl>
+  </w:abstractNum>
+  <w:abstractNum w:abstractNumId="5" w15:restartNumberingAfterBreak="0">
     <w:nsid w:val="428E79FE"/>
     <w:multiLevelType w:val="multilevel"/>
     <w:tmpl w:val="B2B20E9A"/>
@@ -1444,7 +1504,7 @@
       </w:rPr>
     </w:lvl>
   </w:abstractNum>
-  <w:abstractNum w:abstractNumId="3" w15:restartNumberingAfterBreak="0">
+  <w:abstractNum w:abstractNumId="6" w15:restartNumberingAfterBreak="0">
     <w:nsid w:val="43B82A12"/>
     <w:multiLevelType w:val="multilevel"/>
     <w:tmpl w:val="3AC27320"/>
@@ -1557,7 +1617,7 @@
       </w:pPr>
     </w:lvl>
   </w:abstractNum>
-  <w:abstractNum w:abstractNumId="4" w15:restartNumberingAfterBreak="0">
+  <w:abstractNum w:abstractNumId="7" w15:restartNumberingAfterBreak="0">
     <w:nsid w:val="4AF71E2F"/>
     <w:multiLevelType w:val="hybridMultilevel"/>
     <w:tmpl w:val="DD160F28"/>
@@ -1670,7 +1730,7 @@
       </w:rPr>
     </w:lvl>
   </w:abstractNum>
-  <w:abstractNum w:abstractNumId="5" w15:restartNumberingAfterBreak="0">
+  <w:abstractNum w:abstractNumId="8" w15:restartNumberingAfterBreak="0">
     <w:nsid w:val="54230FCE"/>
     <w:multiLevelType w:val="hybridMultilevel"/>
     <w:tmpl w:val="263E6328"/>
@@ -1757,21 +1817,30 @@
     </w:lvl>
   </w:abstractNum>
   <w:num w:numId="1" w16cid:durableId="389422808">
+    <w:abstractNumId w:val="5"/>
+  </w:num>
+  <w:num w:numId="2" w16cid:durableId="250168108">
     <w:abstractNumId w:val="2"/>
   </w:num>
-  <w:num w:numId="2" w16cid:durableId="250168108">
+  <w:num w:numId="3" w16cid:durableId="1092817556">
     <w:abstractNumId w:val="1"/>
   </w:num>
-  <w:num w:numId="3" w16cid:durableId="1092817556">
+  <w:num w:numId="4" w16cid:durableId="1773285303">
+    <w:abstractNumId w:val="6"/>
+  </w:num>
+  <w:num w:numId="5" w16cid:durableId="1914659751">
+    <w:abstractNumId w:val="8"/>
+  </w:num>
+  <w:num w:numId="6" w16cid:durableId="767505188">
+    <w:abstractNumId w:val="7"/>
+  </w:num>
+  <w:num w:numId="7" w16cid:durableId="327026397">
     <w:abstractNumId w:val="0"/>
   </w:num>
-  <w:num w:numId="4" w16cid:durableId="1773285303">
+  <w:num w:numId="8" w16cid:durableId="1129666646">
     <w:abstractNumId w:val="3"/>
   </w:num>
-  <w:num w:numId="5" w16cid:durableId="1914659751">
-    <w:abstractNumId w:val="5"/>
-  </w:num>
-  <w:num w:numId="6" w16cid:durableId="767505188">
+  <w:num w:numId="9" w16cid:durableId="50812697">
     <w:abstractNumId w:val="4"/>
   </w:num>
 </w:numbering>
@@ -2203,7 +2272,6 @@
     <w:name w:val="Normal (Web)"/>
     <w:basedOn w:val="Normal"/>
     <w:uiPriority w:val="99"/>
-    <w:semiHidden/>
     <w:unhideWhenUsed/>
     <w:rsid w:val="005F196C"/>
     <w:pPr>
@@ -2211,6 +2279,40 @@
     </w:pPr>
     <w:rPr>
       <w:rFonts w:ascii="Times New Roman" w:eastAsia="Times New Roman" w:hAnsi="Times New Roman" w:cs="Times New Roman"/>
+    </w:rPr>
+  </w:style>
+  <w:style w:type="paragraph" w:styleId="ListParagraph">
+    <w:name w:val="List Paragraph"/>
+    <w:basedOn w:val="Normal"/>
+    <w:uiPriority w:val="34"/>
+    <w:qFormat/>
+    <w:rsid w:val="00831489"/>
+    <w:pPr>
+      <w:ind w:left="720"/>
+      <w:contextualSpacing/>
+    </w:pPr>
+  </w:style>
+  <w:style w:type="character" w:styleId="Hyperlink">
+    <w:name w:val="Hyperlink"/>
+    <w:basedOn w:val="DefaultParagraphFont"/>
+    <w:uiPriority w:val="99"/>
+    <w:unhideWhenUsed/>
+    <w:rsid w:val="00FB71D4"/>
+    <w:rPr>
+      <w:color w:val="0563C1" w:themeColor="hyperlink"/>
+      <w:u w:val="single"/>
+    </w:rPr>
+  </w:style>
+  <w:style w:type="character" w:styleId="UnresolvedMention">
+    <w:name w:val="Unresolved Mention"/>
+    <w:basedOn w:val="DefaultParagraphFont"/>
+    <w:uiPriority w:val="99"/>
+    <w:semiHidden/>
+    <w:unhideWhenUsed/>
+    <w:rsid w:val="00FB71D4"/>
+    <w:rPr>
+      <w:color w:val="605E5C"/>
+      <w:shd w:val="clear" w:color="auto" w:fill="E1DFDD"/>
     </w:rPr>
   </w:style>
 </w:styles>

</xml_diff>